<commit_message>
Sub-bab Project Statement Scope, Fix Page number
Update :
Project Statement Scope (Penyampaian Proyek, Kendala, Kriteria Penerimaan, Asumsi).

Fix :
Page Numbering
</commit_message>
<xml_diff>
--- a/PPL4611_KELOMPOK9_Perencanaan.docx
+++ b/PPL4611_KELOMPOK9_Perencanaan.docx
@@ -581,6 +581,13 @@
     </w:p>
     <w:sdt>
       <w:sdtPr>
+        <w:rPr>
+          <w:rFonts w:asciiTheme="minorHAnsi" w:eastAsiaTheme="minorEastAsia" w:hAnsiTheme="minorHAnsi" w:cstheme="minorBidi"/>
+          <w:color w:val="auto"/>
+          <w:sz w:val="22"/>
+          <w:szCs w:val="22"/>
+          <w:lang w:eastAsia="zh-CN"/>
+        </w:rPr>
         <w:id w:val="1189644734"/>
         <w:docPartObj>
           <w:docPartGallery w:val="Table of Contents"/>
@@ -589,14 +596,9 @@
       </w:sdtPr>
       <w:sdtEndPr>
         <w:rPr>
-          <w:rFonts w:asciiTheme="minorHAnsi" w:eastAsiaTheme="minorEastAsia" w:hAnsiTheme="minorHAnsi" w:cstheme="minorBidi"/>
           <w:b/>
           <w:bCs/>
           <w:noProof/>
-          <w:color w:val="auto"/>
-          <w:sz w:val="22"/>
-          <w:szCs w:val="22"/>
-          <w:lang w:eastAsia="zh-CN"/>
         </w:rPr>
       </w:sdtEndPr>
       <w:sdtContent>
@@ -613,7 +615,6 @@
           <w:pPr>
             <w:pStyle w:val="TOC1"/>
             <w:rPr>
-              <w:rFonts w:ascii="Constantia" w:hAnsi="Constantia"/>
               <w:noProof/>
               <w:sz w:val="24"/>
               <w:lang w:val="en-ID" w:eastAsia="en-ID"/>
@@ -628,111 +629,174 @@
           <w:r>
             <w:fldChar w:fldCharType="separate"/>
           </w:r>
-          <w:hyperlink w:anchor="_Toc67403550" w:history="1">
-            <w:r>
-              <w:rPr>
-                <w:rStyle w:val="Hyperlink"/>
-                <w:rFonts w:ascii="Constantia" w:hAnsi="Constantia"/>
-                <w:noProof/>
-                <w:sz w:val="24"/>
-                <w:lang w:val="id-ID"/>
-              </w:rPr>
-              <w:t>1.</w:t>
-            </w:r>
-            <w:r>
-              <w:rPr>
-                <w:rFonts w:ascii="Constantia" w:hAnsi="Constantia"/>
-                <w:noProof/>
-                <w:sz w:val="24"/>
-                <w:lang w:val="en-ID" w:eastAsia="en-ID"/>
-              </w:rPr>
-              <w:tab/>
-            </w:r>
-            <w:r>
-              <w:rPr>
-                <w:rStyle w:val="Hyperlink"/>
-                <w:rFonts w:ascii="Constantia" w:hAnsi="Constantia"/>
-                <w:noProof/>
-                <w:sz w:val="24"/>
-                <w:lang w:val="id-ID"/>
-              </w:rPr>
-              <w:t>Project Charter</w:t>
-            </w:r>
-            <w:r>
-              <w:rPr>
-                <w:rFonts w:ascii="Constantia" w:hAnsi="Constantia"/>
-                <w:noProof/>
-                <w:webHidden/>
-                <w:sz w:val="24"/>
-              </w:rPr>
-              <w:tab/>
-            </w:r>
-            <w:r>
-              <w:rPr>
-                <w:rFonts w:ascii="Constantia" w:hAnsi="Constantia"/>
-                <w:noProof/>
-                <w:webHidden/>
-                <w:sz w:val="24"/>
-              </w:rPr>
-              <w:fldChar w:fldCharType="begin"/>
-            </w:r>
-            <w:r>
-              <w:rPr>
-                <w:rFonts w:ascii="Constantia" w:hAnsi="Constantia"/>
-                <w:noProof/>
-                <w:webHidden/>
-                <w:sz w:val="24"/>
-              </w:rPr>
-              <w:instrText xml:space="preserve"> PAGEREF _Toc67403550 \h </w:instrText>
-            </w:r>
-            <w:r>
-              <w:rPr>
-                <w:rFonts w:ascii="Constantia" w:hAnsi="Constantia"/>
-                <w:noProof/>
-                <w:webHidden/>
-                <w:sz w:val="24"/>
-              </w:rPr>
-            </w:r>
-            <w:r>
-              <w:rPr>
-                <w:rFonts w:ascii="Constantia" w:hAnsi="Constantia"/>
-                <w:noProof/>
-                <w:webHidden/>
-                <w:sz w:val="24"/>
-              </w:rPr>
-              <w:fldChar w:fldCharType="separate"/>
-            </w:r>
-            <w:r>
-              <w:rPr>
-                <w:rFonts w:ascii="Constantia" w:hAnsi="Constantia"/>
-                <w:noProof/>
-                <w:webHidden/>
-                <w:sz w:val="24"/>
-              </w:rPr>
-              <w:t>3</w:t>
-            </w:r>
-            <w:r>
-              <w:rPr>
-                <w:rFonts w:ascii="Constantia" w:hAnsi="Constantia"/>
-                <w:noProof/>
-                <w:webHidden/>
-                <w:sz w:val="24"/>
-              </w:rPr>
-              <w:fldChar w:fldCharType="end"/>
-            </w:r>
-          </w:hyperlink>
+          <w:bookmarkStart w:id="0" w:name="_GoBack"/>
+          <w:r>
+            <w:rPr>
+              <w:rStyle w:val="Hyperlink"/>
+              <w:noProof/>
+              <w:sz w:val="24"/>
+            </w:rPr>
+            <w:fldChar w:fldCharType="begin"/>
+          </w:r>
+          <w:r>
+            <w:rPr>
+              <w:rStyle w:val="Hyperlink"/>
+              <w:noProof/>
+              <w:sz w:val="24"/>
+            </w:rPr>
+            <w:instrText xml:space="preserve"> </w:instrText>
+          </w:r>
+          <w:r>
+            <w:rPr>
+              <w:noProof/>
+              <w:sz w:val="24"/>
+            </w:rPr>
+            <w:instrText>HYPERLINK \l "_Toc67406046"</w:instrText>
+          </w:r>
+          <w:r>
+            <w:rPr>
+              <w:rStyle w:val="Hyperlink"/>
+              <w:noProof/>
+              <w:sz w:val="24"/>
+            </w:rPr>
+            <w:instrText xml:space="preserve"> </w:instrText>
+          </w:r>
+          <w:r>
+            <w:rPr>
+              <w:rStyle w:val="Hyperlink"/>
+              <w:noProof/>
+              <w:sz w:val="24"/>
+            </w:rPr>
+          </w:r>
+          <w:r>
+            <w:rPr>
+              <w:rStyle w:val="Hyperlink"/>
+              <w:noProof/>
+              <w:sz w:val="24"/>
+            </w:rPr>
+            <w:fldChar w:fldCharType="separate"/>
+          </w:r>
+          <w:r>
+            <w:rPr>
+              <w:rStyle w:val="Hyperlink"/>
+              <w:rFonts w:ascii="Constantia" w:hAnsi="Constantia"/>
+              <w:noProof/>
+              <w:sz w:val="24"/>
+              <w:lang w:val="id-ID"/>
+            </w:rPr>
+            <w:t>1.</w:t>
+          </w:r>
+          <w:r>
+            <w:rPr>
+              <w:noProof/>
+              <w:sz w:val="24"/>
+              <w:lang w:val="en-ID" w:eastAsia="en-ID"/>
+            </w:rPr>
+            <w:tab/>
+          </w:r>
+          <w:r>
+            <w:rPr>
+              <w:rStyle w:val="Hyperlink"/>
+              <w:rFonts w:ascii="Constantia" w:hAnsi="Constantia"/>
+              <w:noProof/>
+              <w:sz w:val="24"/>
+              <w:lang w:val="id-ID"/>
+            </w:rPr>
+            <w:t>Project</w:t>
+          </w:r>
+          <w:r>
+            <w:rPr>
+              <w:rStyle w:val="Hyperlink"/>
+              <w:noProof/>
+              <w:sz w:val="24"/>
+              <w:lang w:val="id-ID"/>
+            </w:rPr>
+            <w:t xml:space="preserve"> </w:t>
+          </w:r>
+          <w:r>
+            <w:rPr>
+              <w:rStyle w:val="Hyperlink"/>
+              <w:rFonts w:ascii="Constantia" w:hAnsi="Constantia"/>
+              <w:noProof/>
+              <w:sz w:val="24"/>
+              <w:lang w:val="id-ID"/>
+            </w:rPr>
+            <w:t>Charter</w:t>
+          </w:r>
+          <w:r>
+            <w:rPr>
+              <w:noProof/>
+              <w:webHidden/>
+              <w:sz w:val="24"/>
+            </w:rPr>
+            <w:tab/>
+          </w:r>
+          <w:r>
+            <w:rPr>
+              <w:noProof/>
+              <w:webHidden/>
+              <w:sz w:val="24"/>
+            </w:rPr>
+            <w:fldChar w:fldCharType="begin"/>
+          </w:r>
+          <w:r>
+            <w:rPr>
+              <w:noProof/>
+              <w:webHidden/>
+              <w:sz w:val="24"/>
+            </w:rPr>
+            <w:instrText xml:space="preserve"> PAGEREF _Toc67406046 \h </w:instrText>
+          </w:r>
+          <w:r>
+            <w:rPr>
+              <w:noProof/>
+              <w:webHidden/>
+              <w:sz w:val="24"/>
+            </w:rPr>
+          </w:r>
+          <w:r>
+            <w:rPr>
+              <w:noProof/>
+              <w:webHidden/>
+              <w:sz w:val="24"/>
+            </w:rPr>
+            <w:fldChar w:fldCharType="separate"/>
+          </w:r>
+          <w:r>
+            <w:rPr>
+              <w:noProof/>
+              <w:webHidden/>
+              <w:sz w:val="24"/>
+            </w:rPr>
+            <w:t>1</w:t>
+          </w:r>
+          <w:r>
+            <w:rPr>
+              <w:noProof/>
+              <w:webHidden/>
+              <w:sz w:val="24"/>
+            </w:rPr>
+            <w:fldChar w:fldCharType="end"/>
+          </w:r>
+          <w:r>
+            <w:rPr>
+              <w:rStyle w:val="Hyperlink"/>
+              <w:noProof/>
+              <w:sz w:val="24"/>
+            </w:rPr>
+            <w:fldChar w:fldCharType="end"/>
+          </w:r>
         </w:p>
         <w:p>
           <w:pPr>
             <w:pStyle w:val="TOC1"/>
             <w:rPr>
-              <w:rFonts w:ascii="Constantia" w:hAnsi="Constantia"/>
               <w:noProof/>
               <w:sz w:val="24"/>
               <w:lang w:val="en-ID" w:eastAsia="en-ID"/>
             </w:rPr>
           </w:pPr>
-          <w:hyperlink w:anchor="_Toc67403551" w:history="1">
+          <w:hyperlink w:anchor="_Toc67406047" w:history="1">
             <w:r>
               <w:rPr>
                 <w:rStyle w:val="Hyperlink"/>
@@ -745,7 +809,6 @@
             </w:r>
             <w:r>
               <w:rPr>
-                <w:rFonts w:ascii="Constantia" w:hAnsi="Constantia"/>
                 <w:noProof/>
                 <w:sz w:val="24"/>
                 <w:lang w:val="en-ID" w:eastAsia="en-ID"/>
@@ -764,7 +827,6 @@
             </w:r>
             <w:r>
               <w:rPr>
-                <w:rFonts w:ascii="Constantia" w:hAnsi="Constantia"/>
                 <w:noProof/>
                 <w:webHidden/>
                 <w:sz w:val="24"/>
@@ -773,7 +835,6 @@
             </w:r>
             <w:r>
               <w:rPr>
-                <w:rFonts w:ascii="Constantia" w:hAnsi="Constantia"/>
                 <w:noProof/>
                 <w:webHidden/>
                 <w:sz w:val="24"/>
@@ -782,16 +843,14 @@
             </w:r>
             <w:r>
               <w:rPr>
-                <w:rFonts w:ascii="Constantia" w:hAnsi="Constantia"/>
                 <w:noProof/>
                 <w:webHidden/>
                 <w:sz w:val="24"/>
               </w:rPr>
-              <w:instrText xml:space="preserve"> PAGEREF _Toc67403551 \h </w:instrText>
-            </w:r>
-            <w:r>
-              <w:rPr>
-                <w:rFonts w:ascii="Constantia" w:hAnsi="Constantia"/>
+              <w:instrText xml:space="preserve"> PAGEREF _Toc67406047 \h </w:instrText>
+            </w:r>
+            <w:r>
+              <w:rPr>
                 <w:noProof/>
                 <w:webHidden/>
                 <w:sz w:val="24"/>
@@ -799,7 +858,6 @@
             </w:r>
             <w:r>
               <w:rPr>
-                <w:rFonts w:ascii="Constantia" w:hAnsi="Constantia"/>
                 <w:noProof/>
                 <w:webHidden/>
                 <w:sz w:val="24"/>
@@ -808,120 +866,14 @@
             </w:r>
             <w:r>
               <w:rPr>
-                <w:rFonts w:ascii="Constantia" w:hAnsi="Constantia"/>
                 <w:noProof/>
                 <w:webHidden/>
                 <w:sz w:val="24"/>
               </w:rPr>
-              <w:t>5</w:t>
-            </w:r>
-            <w:r>
-              <w:rPr>
-                <w:rFonts w:ascii="Constantia" w:hAnsi="Constantia"/>
-                <w:noProof/>
-                <w:webHidden/>
-                <w:sz w:val="24"/>
-              </w:rPr>
-              <w:fldChar w:fldCharType="end"/>
-            </w:r>
-          </w:hyperlink>
-        </w:p>
-        <w:p>
-          <w:pPr>
-            <w:pStyle w:val="TOC1"/>
-            <w:rPr>
-              <w:rFonts w:ascii="Constantia" w:hAnsi="Constantia"/>
-              <w:noProof/>
-              <w:sz w:val="24"/>
-              <w:lang w:val="en-ID" w:eastAsia="en-ID"/>
-            </w:rPr>
-          </w:pPr>
-          <w:hyperlink w:anchor="_Toc67403552" w:history="1">
-            <w:r>
-              <w:rPr>
-                <w:rStyle w:val="Hyperlink"/>
-                <w:rFonts w:ascii="Constantia" w:hAnsi="Constantia"/>
-                <w:noProof/>
-                <w:sz w:val="24"/>
-                <w:lang w:val="id-ID"/>
-              </w:rPr>
-              <w:t>3.</w:t>
-            </w:r>
-            <w:r>
-              <w:rPr>
-                <w:rFonts w:ascii="Constantia" w:hAnsi="Constantia"/>
-                <w:noProof/>
-                <w:sz w:val="24"/>
-                <w:lang w:val="en-ID" w:eastAsia="en-ID"/>
-              </w:rPr>
-              <w:tab/>
-            </w:r>
-            <w:r>
-              <w:rPr>
-                <w:rStyle w:val="Hyperlink"/>
-                <w:rFonts w:ascii="Constantia" w:hAnsi="Constantia"/>
-                <w:noProof/>
-                <w:sz w:val="24"/>
-                <w:lang w:val="id-ID"/>
-              </w:rPr>
-              <w:t>Work Breakdown Structure + Gantt chart</w:t>
-            </w:r>
-            <w:r>
-              <w:rPr>
-                <w:rFonts w:ascii="Constantia" w:hAnsi="Constantia"/>
-                <w:noProof/>
-                <w:webHidden/>
-                <w:sz w:val="24"/>
-              </w:rPr>
-              <w:tab/>
-            </w:r>
-            <w:r>
-              <w:rPr>
-                <w:rFonts w:ascii="Constantia" w:hAnsi="Constantia"/>
-                <w:noProof/>
-                <w:webHidden/>
-                <w:sz w:val="24"/>
-              </w:rPr>
-              <w:fldChar w:fldCharType="begin"/>
-            </w:r>
-            <w:r>
-              <w:rPr>
-                <w:rFonts w:ascii="Constantia" w:hAnsi="Constantia"/>
-                <w:noProof/>
-                <w:webHidden/>
-                <w:sz w:val="24"/>
-              </w:rPr>
-              <w:instrText xml:space="preserve"> PAGEREF _Toc67403552 \h </w:instrText>
-            </w:r>
-            <w:r>
-              <w:rPr>
-                <w:rFonts w:ascii="Constantia" w:hAnsi="Constantia"/>
-                <w:noProof/>
-                <w:webHidden/>
-                <w:sz w:val="24"/>
-              </w:rPr>
-            </w:r>
-            <w:r>
-              <w:rPr>
-                <w:rFonts w:ascii="Constantia" w:hAnsi="Constantia"/>
-                <w:noProof/>
-                <w:webHidden/>
-                <w:sz w:val="24"/>
-              </w:rPr>
-              <w:fldChar w:fldCharType="separate"/>
-            </w:r>
-            <w:r>
-              <w:rPr>
-                <w:rFonts w:ascii="Constantia" w:hAnsi="Constantia"/>
-                <w:noProof/>
-                <w:webHidden/>
-                <w:sz w:val="24"/>
-              </w:rPr>
-              <w:t>6</w:t>
-            </w:r>
-            <w:r>
-              <w:rPr>
-                <w:rFonts w:ascii="Constantia" w:hAnsi="Constantia"/>
+              <w:t>3</w:t>
+            </w:r>
+            <w:r>
+              <w:rPr>
                 <w:noProof/>
                 <w:webHidden/>
                 <w:sz w:val="24"/>
@@ -935,9 +887,11 @@
             <w:pStyle w:val="TOC2"/>
             <w:rPr>
               <w:noProof/>
+              <w:sz w:val="24"/>
+              <w:lang w:val="en-ID" w:eastAsia="en-ID"/>
             </w:rPr>
           </w:pPr>
-          <w:hyperlink w:anchor="_Toc67403553" w:history="1">
+          <w:hyperlink w:anchor="_Toc67406048" w:history="1">
             <w:r>
               <w:rPr>
                 <w:rStyle w:val="Hyperlink"/>
@@ -945,22 +899,89 @@
                 <w:noProof/>
                 <w:sz w:val="24"/>
               </w:rPr>
-              <w:t xml:space="preserve">3.1 </w:t>
-            </w:r>
+              <w:t>2. 1. Ruang Lingkup</w:t>
+            </w:r>
+            <w:r>
+              <w:rPr>
+                <w:noProof/>
+                <w:webHidden/>
+                <w:sz w:val="24"/>
+              </w:rPr>
+              <w:tab/>
+            </w:r>
+            <w:r>
+              <w:rPr>
+                <w:noProof/>
+                <w:webHidden/>
+                <w:sz w:val="24"/>
+              </w:rPr>
+              <w:fldChar w:fldCharType="begin"/>
+            </w:r>
+            <w:r>
+              <w:rPr>
+                <w:noProof/>
+                <w:webHidden/>
+                <w:sz w:val="24"/>
+              </w:rPr>
+              <w:instrText xml:space="preserve"> PAGEREF _Toc67406048 \h </w:instrText>
+            </w:r>
+            <w:r>
+              <w:rPr>
+                <w:noProof/>
+                <w:webHidden/>
+                <w:sz w:val="24"/>
+              </w:rPr>
+            </w:r>
+            <w:r>
+              <w:rPr>
+                <w:noProof/>
+                <w:webHidden/>
+                <w:sz w:val="24"/>
+              </w:rPr>
+              <w:fldChar w:fldCharType="separate"/>
+            </w:r>
+            <w:r>
+              <w:rPr>
+                <w:noProof/>
+                <w:webHidden/>
+                <w:sz w:val="24"/>
+              </w:rPr>
+              <w:t>3</w:t>
+            </w:r>
+            <w:r>
+              <w:rPr>
+                <w:noProof/>
+                <w:webHidden/>
+                <w:sz w:val="24"/>
+              </w:rPr>
+              <w:fldChar w:fldCharType="end"/>
+            </w:r>
+          </w:hyperlink>
+        </w:p>
+        <w:p>
+          <w:pPr>
+            <w:pStyle w:val="TOC2"/>
+            <w:rPr>
+              <w:noProof/>
+              <w:sz w:val="24"/>
+              <w:lang w:val="en-ID" w:eastAsia="en-ID"/>
+            </w:rPr>
+          </w:pPr>
+          <w:hyperlink w:anchor="_Toc67406049" w:history="1">
             <w:r>
               <w:rPr>
                 <w:rStyle w:val="Hyperlink"/>
                 <w:rFonts w:ascii="Constantia" w:hAnsi="Constantia"/>
                 <w:noProof/>
                 <w:sz w:val="24"/>
-                <w:lang w:val="id-ID"/>
-              </w:rPr>
-              <w:t>Work Breakdown Structure</w:t>
+              </w:rPr>
+              <w:t>2. 2. Penyampaian Proyek</w:t>
             </w:r>
             <w:r>
               <w:rPr>
                 <w:noProof/>
                 <w:webHidden/>
+                <w:sz w:val="24"/>
               </w:rPr>
               <w:tab/>
             </w:r>
@@ -968,6 +989,7 @@
               <w:rPr>
                 <w:noProof/>
                 <w:webHidden/>
+                <w:sz w:val="24"/>
               </w:rPr>
               <w:fldChar w:fldCharType="begin"/>
             </w:r>
@@ -975,19 +997,22 @@
               <w:rPr>
                 <w:noProof/>
                 <w:webHidden/>
-              </w:rPr>
-              <w:instrText xml:space="preserve"> PAGEREF _Toc67403553 \h </w:instrText>
+                <w:sz w:val="24"/>
+              </w:rPr>
+              <w:instrText xml:space="preserve"> PAGEREF _Toc67406049 \h </w:instrText>
             </w:r>
             <w:r>
               <w:rPr>
                 <w:noProof/>
                 <w:webHidden/>
+                <w:sz w:val="24"/>
               </w:rPr>
             </w:r>
             <w:r>
               <w:rPr>
                 <w:noProof/>
                 <w:webHidden/>
+                <w:sz w:val="24"/>
               </w:rPr>
               <w:fldChar w:fldCharType="separate"/>
             </w:r>
@@ -995,17 +1020,505 @@
               <w:rPr>
                 <w:noProof/>
                 <w:webHidden/>
-              </w:rPr>
-              <w:t>6</w:t>
+                <w:sz w:val="24"/>
+              </w:rPr>
+              <w:t>3</w:t>
             </w:r>
             <w:r>
               <w:rPr>
                 <w:noProof/>
                 <w:webHidden/>
+                <w:sz w:val="24"/>
               </w:rPr>
               <w:fldChar w:fldCharType="end"/>
             </w:r>
           </w:hyperlink>
+        </w:p>
+        <w:p>
+          <w:pPr>
+            <w:pStyle w:val="TOC2"/>
+            <w:rPr>
+              <w:noProof/>
+              <w:sz w:val="24"/>
+              <w:lang w:val="en-ID" w:eastAsia="en-ID"/>
+            </w:rPr>
+          </w:pPr>
+          <w:hyperlink w:anchor="_Toc67406050" w:history="1">
+            <w:r>
+              <w:rPr>
+                <w:rStyle w:val="Hyperlink"/>
+                <w:rFonts w:ascii="Constantia" w:hAnsi="Constantia"/>
+                <w:noProof/>
+                <w:sz w:val="24"/>
+              </w:rPr>
+              <w:t>2. 3. Kendala</w:t>
+            </w:r>
+            <w:r>
+              <w:rPr>
+                <w:noProof/>
+                <w:webHidden/>
+                <w:sz w:val="24"/>
+              </w:rPr>
+              <w:tab/>
+            </w:r>
+            <w:r>
+              <w:rPr>
+                <w:noProof/>
+                <w:webHidden/>
+                <w:sz w:val="24"/>
+              </w:rPr>
+              <w:fldChar w:fldCharType="begin"/>
+            </w:r>
+            <w:r>
+              <w:rPr>
+                <w:noProof/>
+                <w:webHidden/>
+                <w:sz w:val="24"/>
+              </w:rPr>
+              <w:instrText xml:space="preserve"> PAGEREF _Toc67406050 \h </w:instrText>
+            </w:r>
+            <w:r>
+              <w:rPr>
+                <w:noProof/>
+                <w:webHidden/>
+                <w:sz w:val="24"/>
+              </w:rPr>
+            </w:r>
+            <w:r>
+              <w:rPr>
+                <w:noProof/>
+                <w:webHidden/>
+                <w:sz w:val="24"/>
+              </w:rPr>
+              <w:fldChar w:fldCharType="separate"/>
+            </w:r>
+            <w:r>
+              <w:rPr>
+                <w:noProof/>
+                <w:webHidden/>
+                <w:sz w:val="24"/>
+              </w:rPr>
+              <w:t>3</w:t>
+            </w:r>
+            <w:r>
+              <w:rPr>
+                <w:noProof/>
+                <w:webHidden/>
+                <w:sz w:val="24"/>
+              </w:rPr>
+              <w:fldChar w:fldCharType="end"/>
+            </w:r>
+          </w:hyperlink>
+        </w:p>
+        <w:p>
+          <w:pPr>
+            <w:pStyle w:val="TOC2"/>
+            <w:rPr>
+              <w:noProof/>
+              <w:sz w:val="24"/>
+              <w:lang w:val="en-ID" w:eastAsia="en-ID"/>
+            </w:rPr>
+          </w:pPr>
+          <w:hyperlink w:anchor="_Toc67406051" w:history="1">
+            <w:r>
+              <w:rPr>
+                <w:rStyle w:val="Hyperlink"/>
+                <w:rFonts w:ascii="Constantia" w:hAnsi="Constantia"/>
+                <w:noProof/>
+                <w:sz w:val="24"/>
+              </w:rPr>
+              <w:t>2. 4. Kriteria Penerimaan</w:t>
+            </w:r>
+            <w:r>
+              <w:rPr>
+                <w:noProof/>
+                <w:webHidden/>
+                <w:sz w:val="24"/>
+              </w:rPr>
+              <w:tab/>
+            </w:r>
+            <w:r>
+              <w:rPr>
+                <w:noProof/>
+                <w:webHidden/>
+                <w:sz w:val="24"/>
+              </w:rPr>
+              <w:fldChar w:fldCharType="begin"/>
+            </w:r>
+            <w:r>
+              <w:rPr>
+                <w:noProof/>
+                <w:webHidden/>
+                <w:sz w:val="24"/>
+              </w:rPr>
+              <w:instrText xml:space="preserve"> PAGEREF _Toc67406051 \h </w:instrText>
+            </w:r>
+            <w:r>
+              <w:rPr>
+                <w:noProof/>
+                <w:webHidden/>
+                <w:sz w:val="24"/>
+              </w:rPr>
+            </w:r>
+            <w:r>
+              <w:rPr>
+                <w:noProof/>
+                <w:webHidden/>
+                <w:sz w:val="24"/>
+              </w:rPr>
+              <w:fldChar w:fldCharType="separate"/>
+            </w:r>
+            <w:r>
+              <w:rPr>
+                <w:noProof/>
+                <w:webHidden/>
+                <w:sz w:val="24"/>
+              </w:rPr>
+              <w:t>3</w:t>
+            </w:r>
+            <w:r>
+              <w:rPr>
+                <w:noProof/>
+                <w:webHidden/>
+                <w:sz w:val="24"/>
+              </w:rPr>
+              <w:fldChar w:fldCharType="end"/>
+            </w:r>
+          </w:hyperlink>
+        </w:p>
+        <w:p>
+          <w:pPr>
+            <w:pStyle w:val="TOC2"/>
+            <w:rPr>
+              <w:noProof/>
+              <w:sz w:val="24"/>
+              <w:lang w:val="en-ID" w:eastAsia="en-ID"/>
+            </w:rPr>
+          </w:pPr>
+          <w:hyperlink w:anchor="_Toc67406052" w:history="1">
+            <w:r>
+              <w:rPr>
+                <w:rStyle w:val="Hyperlink"/>
+                <w:rFonts w:ascii="Constantia" w:hAnsi="Constantia"/>
+                <w:noProof/>
+                <w:sz w:val="24"/>
+              </w:rPr>
+              <w:t>2. 5. Asumsi</w:t>
+            </w:r>
+            <w:r>
+              <w:rPr>
+                <w:noProof/>
+                <w:webHidden/>
+                <w:sz w:val="24"/>
+              </w:rPr>
+              <w:tab/>
+            </w:r>
+            <w:r>
+              <w:rPr>
+                <w:noProof/>
+                <w:webHidden/>
+                <w:sz w:val="24"/>
+              </w:rPr>
+              <w:fldChar w:fldCharType="begin"/>
+            </w:r>
+            <w:r>
+              <w:rPr>
+                <w:noProof/>
+                <w:webHidden/>
+                <w:sz w:val="24"/>
+              </w:rPr>
+              <w:instrText xml:space="preserve"> PAGEREF _Toc67406052 \h </w:instrText>
+            </w:r>
+            <w:r>
+              <w:rPr>
+                <w:noProof/>
+                <w:webHidden/>
+                <w:sz w:val="24"/>
+              </w:rPr>
+            </w:r>
+            <w:r>
+              <w:rPr>
+                <w:noProof/>
+                <w:webHidden/>
+                <w:sz w:val="24"/>
+              </w:rPr>
+              <w:fldChar w:fldCharType="separate"/>
+            </w:r>
+            <w:r>
+              <w:rPr>
+                <w:noProof/>
+                <w:webHidden/>
+                <w:sz w:val="24"/>
+              </w:rPr>
+              <w:t>3</w:t>
+            </w:r>
+            <w:r>
+              <w:rPr>
+                <w:noProof/>
+                <w:webHidden/>
+                <w:sz w:val="24"/>
+              </w:rPr>
+              <w:fldChar w:fldCharType="end"/>
+            </w:r>
+          </w:hyperlink>
+        </w:p>
+        <w:p>
+          <w:pPr>
+            <w:pStyle w:val="TOC1"/>
+            <w:rPr>
+              <w:noProof/>
+              <w:sz w:val="24"/>
+              <w:lang w:val="en-ID" w:eastAsia="en-ID"/>
+            </w:rPr>
+          </w:pPr>
+          <w:hyperlink w:anchor="_Toc67406053" w:history="1">
+            <w:r>
+              <w:rPr>
+                <w:rStyle w:val="Hyperlink"/>
+                <w:rFonts w:ascii="Constantia" w:hAnsi="Constantia"/>
+                <w:noProof/>
+                <w:sz w:val="24"/>
+                <w:lang w:val="id-ID"/>
+              </w:rPr>
+              <w:t>3.</w:t>
+            </w:r>
+            <w:r>
+              <w:rPr>
+                <w:noProof/>
+                <w:sz w:val="24"/>
+                <w:lang w:val="en-ID" w:eastAsia="en-ID"/>
+              </w:rPr>
+              <w:tab/>
+            </w:r>
+            <w:r>
+              <w:rPr>
+                <w:rStyle w:val="Hyperlink"/>
+                <w:rFonts w:ascii="Constantia" w:hAnsi="Constantia"/>
+                <w:noProof/>
+                <w:sz w:val="24"/>
+                <w:lang w:val="id-ID"/>
+              </w:rPr>
+              <w:t>Work Breakdown Structure + Gantt chart</w:t>
+            </w:r>
+            <w:r>
+              <w:rPr>
+                <w:noProof/>
+                <w:webHidden/>
+                <w:sz w:val="24"/>
+              </w:rPr>
+              <w:tab/>
+            </w:r>
+            <w:r>
+              <w:rPr>
+                <w:noProof/>
+                <w:webHidden/>
+                <w:sz w:val="24"/>
+              </w:rPr>
+              <w:fldChar w:fldCharType="begin"/>
+            </w:r>
+            <w:r>
+              <w:rPr>
+                <w:noProof/>
+                <w:webHidden/>
+                <w:sz w:val="24"/>
+              </w:rPr>
+              <w:instrText xml:space="preserve"> PAGEREF _Toc67406053 \h </w:instrText>
+            </w:r>
+            <w:r>
+              <w:rPr>
+                <w:noProof/>
+                <w:webHidden/>
+                <w:sz w:val="24"/>
+              </w:rPr>
+            </w:r>
+            <w:r>
+              <w:rPr>
+                <w:noProof/>
+                <w:webHidden/>
+                <w:sz w:val="24"/>
+              </w:rPr>
+              <w:fldChar w:fldCharType="separate"/>
+            </w:r>
+            <w:r>
+              <w:rPr>
+                <w:noProof/>
+                <w:webHidden/>
+                <w:sz w:val="24"/>
+              </w:rPr>
+              <w:t>4</w:t>
+            </w:r>
+            <w:r>
+              <w:rPr>
+                <w:noProof/>
+                <w:webHidden/>
+                <w:sz w:val="24"/>
+              </w:rPr>
+              <w:fldChar w:fldCharType="end"/>
+            </w:r>
+          </w:hyperlink>
+        </w:p>
+        <w:p>
+          <w:pPr>
+            <w:pStyle w:val="TOC2"/>
+            <w:rPr>
+              <w:noProof/>
+              <w:sz w:val="24"/>
+              <w:lang w:val="en-ID" w:eastAsia="en-ID"/>
+            </w:rPr>
+          </w:pPr>
+          <w:hyperlink w:anchor="_Toc67406054" w:history="1">
+            <w:r>
+              <w:rPr>
+                <w:rStyle w:val="Hyperlink"/>
+                <w:rFonts w:ascii="Constantia" w:hAnsi="Constantia"/>
+                <w:noProof/>
+                <w:sz w:val="24"/>
+              </w:rPr>
+              <w:t xml:space="preserve">3. 1. </w:t>
+            </w:r>
+            <w:r>
+              <w:rPr>
+                <w:rStyle w:val="Hyperlink"/>
+                <w:rFonts w:ascii="Constantia" w:hAnsi="Constantia"/>
+                <w:noProof/>
+                <w:sz w:val="24"/>
+                <w:lang w:val="id-ID"/>
+              </w:rPr>
+              <w:t>Work Breakdown Structure</w:t>
+            </w:r>
+            <w:r>
+              <w:rPr>
+                <w:noProof/>
+                <w:webHidden/>
+                <w:sz w:val="24"/>
+              </w:rPr>
+              <w:tab/>
+            </w:r>
+            <w:r>
+              <w:rPr>
+                <w:noProof/>
+                <w:webHidden/>
+                <w:sz w:val="24"/>
+              </w:rPr>
+              <w:fldChar w:fldCharType="begin"/>
+            </w:r>
+            <w:r>
+              <w:rPr>
+                <w:noProof/>
+                <w:webHidden/>
+                <w:sz w:val="24"/>
+              </w:rPr>
+              <w:instrText xml:space="preserve"> PAGEREF _Toc67406054 \h </w:instrText>
+            </w:r>
+            <w:r>
+              <w:rPr>
+                <w:noProof/>
+                <w:webHidden/>
+                <w:sz w:val="24"/>
+              </w:rPr>
+            </w:r>
+            <w:r>
+              <w:rPr>
+                <w:noProof/>
+                <w:webHidden/>
+                <w:sz w:val="24"/>
+              </w:rPr>
+              <w:fldChar w:fldCharType="separate"/>
+            </w:r>
+            <w:r>
+              <w:rPr>
+                <w:noProof/>
+                <w:webHidden/>
+                <w:sz w:val="24"/>
+              </w:rPr>
+              <w:t>4</w:t>
+            </w:r>
+            <w:r>
+              <w:rPr>
+                <w:noProof/>
+                <w:webHidden/>
+                <w:sz w:val="24"/>
+              </w:rPr>
+              <w:fldChar w:fldCharType="end"/>
+            </w:r>
+          </w:hyperlink>
+        </w:p>
+        <w:p>
+          <w:pPr>
+            <w:pStyle w:val="TOC2"/>
+            <w:rPr>
+              <w:noProof/>
+              <w:lang w:val="en-ID" w:eastAsia="en-ID"/>
+            </w:rPr>
+          </w:pPr>
+          <w:hyperlink w:anchor="_Toc67406055" w:history="1">
+            <w:r>
+              <w:rPr>
+                <w:rStyle w:val="Hyperlink"/>
+                <w:rFonts w:ascii="Constantia" w:hAnsi="Constantia"/>
+                <w:noProof/>
+                <w:sz w:val="24"/>
+                <w:lang w:val="id-ID"/>
+              </w:rPr>
+              <w:t>3. 2. Gantt Chart</w:t>
+            </w:r>
+            <w:r>
+              <w:rPr>
+                <w:noProof/>
+                <w:webHidden/>
+                <w:sz w:val="24"/>
+              </w:rPr>
+              <w:tab/>
+            </w:r>
+            <w:r>
+              <w:rPr>
+                <w:noProof/>
+                <w:webHidden/>
+                <w:sz w:val="24"/>
+              </w:rPr>
+              <w:fldChar w:fldCharType="begin"/>
+            </w:r>
+            <w:r>
+              <w:rPr>
+                <w:noProof/>
+                <w:webHidden/>
+                <w:sz w:val="24"/>
+              </w:rPr>
+              <w:instrText xml:space="preserve"> PAGEREF _Toc67406055 \h </w:instrText>
+            </w:r>
+            <w:r>
+              <w:rPr>
+                <w:noProof/>
+                <w:webHidden/>
+                <w:sz w:val="24"/>
+              </w:rPr>
+            </w:r>
+            <w:r>
+              <w:rPr>
+                <w:noProof/>
+                <w:webHidden/>
+                <w:sz w:val="24"/>
+              </w:rPr>
+              <w:fldChar w:fldCharType="separate"/>
+            </w:r>
+            <w:r>
+              <w:rPr>
+                <w:noProof/>
+                <w:webHidden/>
+                <w:sz w:val="24"/>
+              </w:rPr>
+              <w:t>5</w:t>
+            </w:r>
+            <w:r>
+              <w:rPr>
+                <w:noProof/>
+                <w:webHidden/>
+                <w:sz w:val="24"/>
+              </w:rPr>
+              <w:fldChar w:fldCharType="end"/>
+            </w:r>
+          </w:hyperlink>
+          <w:bookmarkEnd w:id="0"/>
         </w:p>
         <w:p>
           <w:r>
@@ -1021,32 +1534,6 @@
     </w:sdt>
     <w:p>
       <w:pPr>
-        <w:rPr>
-          <w:rFonts w:ascii="Constantia" w:hAnsi="Constantia" w:cs="Times New Roman"/>
-          <w:sz w:val="28"/>
-          <w:szCs w:val="28"/>
-        </w:rPr>
-      </w:pPr>
-    </w:p>
-    <w:p>
-      <w:pPr>
-        <w:rPr>
-          <w:rFonts w:ascii="Constantia" w:hAnsi="Constantia" w:cs="Times New Roman"/>
-          <w:sz w:val="28"/>
-          <w:szCs w:val="28"/>
-        </w:rPr>
-      </w:pPr>
-      <w:r>
-        <w:rPr>
-          <w:rFonts w:ascii="Constantia" w:hAnsi="Constantia" w:cs="Times New Roman"/>
-          <w:sz w:val="28"/>
-          <w:szCs w:val="28"/>
-        </w:rPr>
-        <w:br w:type="page"/>
-      </w:r>
-    </w:p>
-    <w:p>
-      <w:pPr>
         <w:pStyle w:val="Heading1"/>
         <w:numPr>
           <w:ilvl w:val="0"/>
@@ -1054,30 +1541,36 @@
         </w:numPr>
         <w:ind w:left="540" w:hanging="540"/>
         <w:rPr>
-          <w:b/>
-          <w:color w:val="auto"/>
-          <w:lang w:val="id-ID"/>
-        </w:rPr>
-      </w:pPr>
-      <w:bookmarkStart w:id="0" w:name="_Toc67403550"/>
-      <w:r>
-        <w:rPr>
           <w:rFonts w:ascii="Constantia" w:hAnsi="Constantia"/>
           <w:b/>
           <w:color w:val="auto"/>
           <w:lang w:val="id-ID"/>
         </w:rPr>
-        <w:lastRenderedPageBreak/>
-        <w:t>Project</w:t>
-      </w:r>
-      <w:r>
+        <w:sectPr>
+          <w:footerReference w:type="default" r:id="rId9"/>
+          <w:pgSz w:w="11906" w:h="16838" w:code="9"/>
+          <w:pgMar w:top="1440" w:right="1440" w:bottom="1440" w:left="1440" w:header="720" w:footer="720" w:gutter="0"/>
+          <w:cols w:space="720"/>
+          <w:titlePg/>
+          <w:docGrid w:linePitch="360"/>
+        </w:sectPr>
+      </w:pPr>
+      <w:bookmarkStart w:id="1" w:name="_Toc67406046"/>
+    </w:p>
+    <w:p>
+      <w:pPr>
+        <w:pStyle w:val="Heading1"/>
+        <w:numPr>
+          <w:ilvl w:val="0"/>
+          <w:numId w:val="11"/>
+        </w:numPr>
+        <w:ind w:left="540" w:hanging="540"/>
         <w:rPr>
           <w:b/>
           <w:color w:val="auto"/>
           <w:lang w:val="id-ID"/>
         </w:rPr>
-        <w:t xml:space="preserve"> </w:t>
-      </w:r>
+      </w:pPr>
       <w:r>
         <w:rPr>
           <w:rFonts w:ascii="Constantia" w:hAnsi="Constantia"/>
@@ -1085,9 +1578,27 @@
           <w:color w:val="auto"/>
           <w:lang w:val="id-ID"/>
         </w:rPr>
+        <w:lastRenderedPageBreak/>
+        <w:t>Project</w:t>
+      </w:r>
+      <w:r>
+        <w:rPr>
+          <w:b/>
+          <w:color w:val="auto"/>
+          <w:lang w:val="id-ID"/>
+        </w:rPr>
+        <w:t xml:space="preserve"> </w:t>
+      </w:r>
+      <w:r>
+        <w:rPr>
+          <w:rFonts w:ascii="Constantia" w:hAnsi="Constantia"/>
+          <w:b/>
+          <w:color w:val="auto"/>
+          <w:lang w:val="id-ID"/>
+        </w:rPr>
         <w:t>Charter</w:t>
       </w:r>
-      <w:bookmarkEnd w:id="0"/>
+      <w:bookmarkEnd w:id="1"/>
     </w:p>
     <w:p>
       <w:pPr>
@@ -2096,7 +2607,7 @@
                 <w:szCs w:val="20"/>
               </w:rPr>
             </w:pPr>
-            <w:hyperlink r:id="rId9" w:history="1">
+            <w:hyperlink r:id="rId10" w:history="1">
               <w:r>
                 <w:rPr>
                   <w:rStyle w:val="Hyperlink"/>
@@ -2250,7 +2761,7 @@
                 <w:lang w:val="id-ID"/>
               </w:rPr>
             </w:pPr>
-            <w:hyperlink r:id="rId10" w:history="1">
+            <w:hyperlink r:id="rId11" w:history="1">
               <w:r>
                 <w:rPr>
                   <w:rStyle w:val="Hyperlink"/>
@@ -2403,7 +2914,7 @@
                 <w:lang w:val="id-ID"/>
               </w:rPr>
             </w:pPr>
-            <w:hyperlink r:id="rId11" w:history="1">
+            <w:hyperlink r:id="rId12" w:history="1">
               <w:r>
                 <w:rPr>
                   <w:rStyle w:val="Hyperlink"/>
@@ -2548,7 +3059,7 @@
                 <w:lang w:val="id-ID"/>
               </w:rPr>
             </w:pPr>
-            <w:hyperlink r:id="rId12" w:history="1">
+            <w:hyperlink r:id="rId13" w:history="1">
               <w:r>
                 <w:rPr>
                   <w:rStyle w:val="Hyperlink"/>
@@ -2701,7 +3212,7 @@
                 <w:lang w:val="id-ID"/>
               </w:rPr>
             </w:pPr>
-            <w:hyperlink r:id="rId13" w:history="1">
+            <w:hyperlink r:id="rId14" w:history="1">
               <w:r>
                 <w:rPr>
                   <w:rStyle w:val="Hyperlink"/>
@@ -3107,7 +3618,7 @@
           <w:lang w:val="id-ID"/>
         </w:rPr>
       </w:pPr>
-      <w:bookmarkStart w:id="1" w:name="_Toc67403551"/>
+      <w:bookmarkStart w:id="2" w:name="_Toc67406047"/>
       <w:r>
         <w:rPr>
           <w:rFonts w:ascii="Constantia" w:hAnsi="Constantia"/>
@@ -3118,7 +3629,7 @@
         <w:lastRenderedPageBreak/>
         <w:t>Project Scope Statement</w:t>
       </w:r>
-      <w:bookmarkEnd w:id="1"/>
+      <w:bookmarkEnd w:id="2"/>
     </w:p>
     <w:p>
       <w:pPr>
@@ -3128,22 +3639,25 @@
           <w:numId w:val="0"/>
         </w:numPr>
         <w:ind w:left="540"/>
+      </w:pPr>
+      <w:bookmarkStart w:id="3" w:name="_Toc67406048"/>
+      <w:r>
         <w:rPr>
           <w:rFonts w:ascii="Constantia" w:hAnsi="Constantia"/>
           <w:color w:val="auto"/>
           <w:sz w:val="24"/>
-          <w:lang w:val="id-ID"/>
-        </w:rPr>
-      </w:pPr>
+        </w:rPr>
+        <w:t>2. 1</w:t>
+      </w:r>
       <w:r>
         <w:rPr>
           <w:rFonts w:ascii="Constantia" w:hAnsi="Constantia"/>
           <w:color w:val="auto"/>
           <w:sz w:val="24"/>
-          <w:lang w:val="id-ID"/>
-        </w:rPr>
-        <w:t>Ruang Lingkup:</w:t>
-      </w:r>
+        </w:rPr>
+        <w:t>. Ruang Lingkup</w:t>
+      </w:r>
+      <w:bookmarkEnd w:id="3"/>
     </w:p>
     <w:p>
       <w:pPr>
@@ -3152,7 +3666,7 @@
         <w:autoSpaceDN w:val="0"/>
         <w:adjustRightInd w:val="0"/>
         <w:spacing w:after="0" w:line="360" w:lineRule="auto"/>
-        <w:ind w:left="540"/>
+        <w:ind w:left="990"/>
         <w:jc w:val="both"/>
         <w:rPr>
           <w:rFonts w:ascii="Constantia" w:hAnsi="Constantia" w:cs="Consolas"/>
@@ -3316,6 +3830,42 @@
     </w:p>
     <w:p>
       <w:pPr>
+        <w:pStyle w:val="Heading2"/>
+        <w:numPr>
+          <w:ilvl w:val="0"/>
+          <w:numId w:val="0"/>
+        </w:numPr>
+        <w:ind w:left="540"/>
+        <w:rPr>
+          <w:rFonts w:ascii="Constantia" w:hAnsi="Constantia"/>
+          <w:color w:val="auto"/>
+          <w:sz w:val="24"/>
+        </w:rPr>
+      </w:pPr>
+      <w:bookmarkStart w:id="4" w:name="_Toc67406049"/>
+      <w:r>
+        <w:rPr>
+          <w:rFonts w:ascii="Constantia" w:hAnsi="Constantia"/>
+          <w:color w:val="auto"/>
+          <w:sz w:val="24"/>
+        </w:rPr>
+        <w:t>2. 2. Penyampaian Proyek</w:t>
+      </w:r>
+      <w:bookmarkEnd w:id="4"/>
+    </w:p>
+    <w:p>
+      <w:pPr>
+        <w:pStyle w:val="ListParagraph"/>
+        <w:numPr>
+          <w:ilvl w:val="0"/>
+          <w:numId w:val="20"/>
+        </w:numPr>
+        <w:autoSpaceDE w:val="0"/>
+        <w:autoSpaceDN w:val="0"/>
+        <w:adjustRightInd w:val="0"/>
+        <w:spacing w:after="0" w:line="360" w:lineRule="auto"/>
+        <w:ind w:left="1440"/>
+        <w:jc w:val="both"/>
         <w:rPr>
           <w:rFonts w:ascii="Constantia" w:hAnsi="Constantia" w:cs="Consolas"/>
           <w:sz w:val="24"/>
@@ -3328,7 +3878,450 @@
           <w:sz w:val="24"/>
           <w:szCs w:val="24"/>
         </w:rPr>
-        <w:br w:type="page"/>
+        <w:t>Membuat s</w:t>
+      </w:r>
+      <w:r>
+        <w:rPr>
+          <w:rFonts w:ascii="Constantia" w:hAnsi="Constantia" w:cs="Consolas"/>
+          <w:sz w:val="24"/>
+          <w:szCs w:val="24"/>
+        </w:rPr>
+        <w:t>istem dengan sesuai spesifikasi dan kebutuhan.</w:t>
+      </w:r>
+    </w:p>
+    <w:p>
+      <w:pPr>
+        <w:pStyle w:val="ListParagraph"/>
+        <w:numPr>
+          <w:ilvl w:val="0"/>
+          <w:numId w:val="20"/>
+        </w:numPr>
+        <w:autoSpaceDE w:val="0"/>
+        <w:autoSpaceDN w:val="0"/>
+        <w:adjustRightInd w:val="0"/>
+        <w:spacing w:after="0" w:line="360" w:lineRule="auto"/>
+        <w:ind w:left="1440"/>
+        <w:jc w:val="both"/>
+        <w:rPr>
+          <w:rFonts w:ascii="Constantia" w:hAnsi="Constantia" w:cs="Consolas"/>
+          <w:sz w:val="24"/>
+          <w:szCs w:val="24"/>
+        </w:rPr>
+      </w:pPr>
+      <w:r>
+        <w:rPr>
+          <w:rFonts w:ascii="Constantia" w:hAnsi="Constantia" w:cs="Consolas"/>
+          <w:sz w:val="24"/>
+          <w:szCs w:val="24"/>
+        </w:rPr>
+        <w:t>Membuat s</w:t>
+      </w:r>
+      <w:r>
+        <w:rPr>
+          <w:rFonts w:ascii="Constantia" w:hAnsi="Constantia" w:cs="Consolas"/>
+          <w:sz w:val="24"/>
+          <w:szCs w:val="24"/>
+        </w:rPr>
+        <w:t xml:space="preserve">istem yang </w:t>
+      </w:r>
+      <w:r>
+        <w:rPr>
+          <w:rFonts w:ascii="Constantia" w:hAnsi="Constantia" w:cs="Consolas"/>
+          <w:sz w:val="24"/>
+          <w:szCs w:val="24"/>
+        </w:rPr>
+        <w:t xml:space="preserve">dibuat </w:t>
+      </w:r>
+      <w:r>
+        <w:rPr>
+          <w:rFonts w:ascii="Constantia" w:hAnsi="Constantia" w:cs="Consolas"/>
+          <w:sz w:val="24"/>
+          <w:szCs w:val="24"/>
+        </w:rPr>
+        <w:t>mudah untuk dikembangkan lagi.</w:t>
+      </w:r>
+    </w:p>
+    <w:p>
+      <w:pPr>
+        <w:pStyle w:val="ListParagraph"/>
+        <w:numPr>
+          <w:ilvl w:val="0"/>
+          <w:numId w:val="20"/>
+        </w:numPr>
+        <w:autoSpaceDE w:val="0"/>
+        <w:autoSpaceDN w:val="0"/>
+        <w:adjustRightInd w:val="0"/>
+        <w:spacing w:after="0" w:line="360" w:lineRule="auto"/>
+        <w:ind w:left="1440"/>
+        <w:jc w:val="both"/>
+        <w:rPr>
+          <w:rFonts w:ascii="Constantia" w:hAnsi="Constantia" w:cs="Consolas"/>
+          <w:sz w:val="24"/>
+          <w:szCs w:val="24"/>
+        </w:rPr>
+      </w:pPr>
+      <w:r>
+        <w:rPr>
+          <w:rFonts w:ascii="Constantia" w:hAnsi="Constantia" w:cs="Consolas"/>
+          <w:sz w:val="24"/>
+          <w:szCs w:val="24"/>
+        </w:rPr>
+        <w:t>Membuat s</w:t>
+      </w:r>
+      <w:r>
+        <w:rPr>
+          <w:rFonts w:ascii="Constantia" w:hAnsi="Constantia" w:cs="Consolas"/>
+          <w:sz w:val="24"/>
+          <w:szCs w:val="24"/>
+        </w:rPr>
+        <w:t xml:space="preserve">istem yang </w:t>
+      </w:r>
+      <w:r>
+        <w:rPr>
+          <w:rFonts w:ascii="Constantia" w:hAnsi="Constantia" w:cs="Consolas"/>
+          <w:sz w:val="24"/>
+          <w:szCs w:val="24"/>
+        </w:rPr>
+        <w:t>efisien dan aman bagi user</w:t>
+      </w:r>
+    </w:p>
+    <w:p>
+      <w:pPr>
+        <w:pStyle w:val="ListParagraph"/>
+        <w:numPr>
+          <w:ilvl w:val="0"/>
+          <w:numId w:val="20"/>
+        </w:numPr>
+        <w:autoSpaceDE w:val="0"/>
+        <w:autoSpaceDN w:val="0"/>
+        <w:adjustRightInd w:val="0"/>
+        <w:spacing w:after="0" w:line="360" w:lineRule="auto"/>
+        <w:ind w:left="1440"/>
+        <w:jc w:val="both"/>
+        <w:rPr>
+          <w:rFonts w:ascii="Constantia" w:hAnsi="Constantia" w:cs="Consolas"/>
+          <w:sz w:val="24"/>
+          <w:szCs w:val="24"/>
+        </w:rPr>
+      </w:pPr>
+      <w:r>
+        <w:rPr>
+          <w:rFonts w:ascii="Constantia" w:hAnsi="Constantia" w:cs="Consolas"/>
+          <w:sz w:val="24"/>
+          <w:szCs w:val="24"/>
+        </w:rPr>
+        <w:t xml:space="preserve">Mendesain </w:t>
+      </w:r>
+      <w:r>
+        <w:rPr>
+          <w:rFonts w:ascii="Constantia" w:hAnsi="Constantia" w:cs="Consolas"/>
+          <w:sz w:val="24"/>
+          <w:szCs w:val="24"/>
+        </w:rPr>
+        <w:t xml:space="preserve">UI yang mudah dimengerti </w:t>
+      </w:r>
+      <w:r>
+        <w:rPr>
+          <w:rFonts w:ascii="Constantia" w:hAnsi="Constantia" w:cs="Consolas"/>
+          <w:sz w:val="24"/>
+          <w:szCs w:val="24"/>
+        </w:rPr>
+        <w:t xml:space="preserve">dan dioperasikan </w:t>
+      </w:r>
+      <w:r>
+        <w:rPr>
+          <w:rFonts w:ascii="Constantia" w:hAnsi="Constantia" w:cs="Consolas"/>
+          <w:sz w:val="24"/>
+          <w:szCs w:val="24"/>
+        </w:rPr>
+        <w:t>user.</w:t>
+      </w:r>
+    </w:p>
+    <w:p>
+      <w:pPr>
+        <w:pStyle w:val="Heading2"/>
+        <w:numPr>
+          <w:ilvl w:val="0"/>
+          <w:numId w:val="0"/>
+        </w:numPr>
+        <w:ind w:left="540"/>
+        <w:rPr>
+          <w:rFonts w:ascii="Constantia" w:hAnsi="Constantia"/>
+          <w:color w:val="auto"/>
+          <w:sz w:val="24"/>
+        </w:rPr>
+      </w:pPr>
+      <w:bookmarkStart w:id="5" w:name="_Toc67406050"/>
+      <w:r>
+        <w:rPr>
+          <w:rFonts w:ascii="Constantia" w:hAnsi="Constantia"/>
+          <w:color w:val="auto"/>
+          <w:sz w:val="24"/>
+        </w:rPr>
+        <w:t>2. 3. Kendala</w:t>
+      </w:r>
+      <w:bookmarkEnd w:id="5"/>
+    </w:p>
+    <w:p>
+      <w:pPr>
+        <w:pStyle w:val="ListParagraph"/>
+        <w:numPr>
+          <w:ilvl w:val="0"/>
+          <w:numId w:val="20"/>
+        </w:numPr>
+        <w:autoSpaceDE w:val="0"/>
+        <w:autoSpaceDN w:val="0"/>
+        <w:adjustRightInd w:val="0"/>
+        <w:spacing w:after="0" w:line="360" w:lineRule="auto"/>
+        <w:ind w:left="1440"/>
+        <w:jc w:val="both"/>
+        <w:rPr>
+          <w:rFonts w:ascii="Constantia" w:hAnsi="Constantia" w:cs="Consolas"/>
+          <w:sz w:val="24"/>
+          <w:szCs w:val="24"/>
+        </w:rPr>
+      </w:pPr>
+      <w:r>
+        <w:rPr>
+          <w:rFonts w:ascii="Constantia" w:hAnsi="Constantia" w:cs="Consolas"/>
+          <w:sz w:val="24"/>
+          <w:szCs w:val="24"/>
+        </w:rPr>
+        <w:t>Kekurangan kualitas sumber daya manusia.</w:t>
+      </w:r>
+    </w:p>
+    <w:p>
+      <w:pPr>
+        <w:pStyle w:val="ListParagraph"/>
+        <w:numPr>
+          <w:ilvl w:val="0"/>
+          <w:numId w:val="20"/>
+        </w:numPr>
+        <w:autoSpaceDE w:val="0"/>
+        <w:autoSpaceDN w:val="0"/>
+        <w:adjustRightInd w:val="0"/>
+        <w:spacing w:after="0" w:line="360" w:lineRule="auto"/>
+        <w:ind w:left="1440"/>
+        <w:jc w:val="both"/>
+        <w:rPr>
+          <w:rFonts w:ascii="Constantia" w:hAnsi="Constantia" w:cs="Consolas"/>
+          <w:sz w:val="24"/>
+          <w:szCs w:val="24"/>
+        </w:rPr>
+      </w:pPr>
+      <w:r>
+        <w:rPr>
+          <w:rFonts w:ascii="Constantia" w:hAnsi="Constantia" w:cs="Consolas"/>
+          <w:sz w:val="24"/>
+          <w:szCs w:val="24"/>
+        </w:rPr>
+        <w:t>Sistem yang cukup kompleks lebih cenderung terjadi bug.</w:t>
+      </w:r>
+    </w:p>
+    <w:p>
+      <w:pPr>
+        <w:pStyle w:val="ListParagraph"/>
+        <w:numPr>
+          <w:ilvl w:val="0"/>
+          <w:numId w:val="20"/>
+        </w:numPr>
+        <w:autoSpaceDE w:val="0"/>
+        <w:autoSpaceDN w:val="0"/>
+        <w:adjustRightInd w:val="0"/>
+        <w:spacing w:after="0" w:line="360" w:lineRule="auto"/>
+        <w:ind w:left="1440"/>
+        <w:jc w:val="both"/>
+        <w:rPr>
+          <w:rFonts w:ascii="Constantia" w:hAnsi="Constantia" w:cs="Consolas"/>
+          <w:sz w:val="24"/>
+          <w:szCs w:val="24"/>
+        </w:rPr>
+      </w:pPr>
+      <w:r>
+        <w:rPr>
+          <w:rFonts w:ascii="Constantia" w:hAnsi="Constantia" w:cs="Consolas"/>
+          <w:sz w:val="24"/>
+          <w:szCs w:val="24"/>
+        </w:rPr>
+        <w:t>Memenuhi kualitas sistem dengan deadline proyek yang terbatas.</w:t>
+      </w:r>
+    </w:p>
+    <w:p>
+      <w:pPr>
+        <w:pStyle w:val="Heading2"/>
+        <w:numPr>
+          <w:ilvl w:val="0"/>
+          <w:numId w:val="0"/>
+        </w:numPr>
+        <w:ind w:left="540"/>
+        <w:rPr>
+          <w:rFonts w:ascii="Constantia" w:hAnsi="Constantia"/>
+          <w:color w:val="auto"/>
+          <w:sz w:val="24"/>
+        </w:rPr>
+      </w:pPr>
+      <w:bookmarkStart w:id="6" w:name="_Toc67406051"/>
+      <w:r>
+        <w:rPr>
+          <w:rFonts w:ascii="Constantia" w:hAnsi="Constantia"/>
+          <w:color w:val="auto"/>
+          <w:sz w:val="24"/>
+        </w:rPr>
+        <w:t>2. 4. Kriteria Penerimaan</w:t>
+      </w:r>
+      <w:bookmarkEnd w:id="6"/>
+    </w:p>
+    <w:p>
+      <w:pPr>
+        <w:pStyle w:val="ListParagraph"/>
+        <w:numPr>
+          <w:ilvl w:val="0"/>
+          <w:numId w:val="20"/>
+        </w:numPr>
+        <w:autoSpaceDE w:val="0"/>
+        <w:autoSpaceDN w:val="0"/>
+        <w:adjustRightInd w:val="0"/>
+        <w:spacing w:after="0" w:line="360" w:lineRule="auto"/>
+        <w:ind w:left="1440"/>
+        <w:jc w:val="both"/>
+        <w:rPr>
+          <w:rFonts w:ascii="Constantia" w:hAnsi="Constantia" w:cs="Consolas"/>
+          <w:sz w:val="24"/>
+          <w:szCs w:val="24"/>
+        </w:rPr>
+      </w:pPr>
+      <w:r>
+        <w:rPr>
+          <w:rFonts w:ascii="Constantia" w:hAnsi="Constantia" w:cs="Consolas"/>
+          <w:sz w:val="24"/>
+          <w:szCs w:val="24"/>
+        </w:rPr>
+        <w:t>Sistem sesuai spesifikasi dan kebutuhan client.</w:t>
+      </w:r>
+    </w:p>
+    <w:p>
+      <w:pPr>
+        <w:pStyle w:val="ListParagraph"/>
+        <w:numPr>
+          <w:ilvl w:val="0"/>
+          <w:numId w:val="20"/>
+        </w:numPr>
+        <w:autoSpaceDE w:val="0"/>
+        <w:autoSpaceDN w:val="0"/>
+        <w:adjustRightInd w:val="0"/>
+        <w:spacing w:after="0" w:line="360" w:lineRule="auto"/>
+        <w:ind w:left="1440"/>
+        <w:jc w:val="both"/>
+        <w:rPr>
+          <w:rFonts w:ascii="Constantia" w:hAnsi="Constantia" w:cs="Consolas"/>
+          <w:sz w:val="24"/>
+          <w:szCs w:val="24"/>
+        </w:rPr>
+      </w:pPr>
+      <w:r>
+        <w:rPr>
+          <w:rFonts w:ascii="Constantia" w:hAnsi="Constantia" w:cs="Consolas"/>
+          <w:sz w:val="24"/>
+          <w:szCs w:val="24"/>
+        </w:rPr>
+        <w:t>Sistem memiliki keamanan yang baik.</w:t>
+      </w:r>
+    </w:p>
+    <w:p>
+      <w:pPr>
+        <w:pStyle w:val="Heading2"/>
+        <w:numPr>
+          <w:ilvl w:val="0"/>
+          <w:numId w:val="0"/>
+        </w:numPr>
+        <w:ind w:left="540"/>
+        <w:rPr>
+          <w:rFonts w:ascii="Constantia" w:hAnsi="Constantia"/>
+          <w:color w:val="auto"/>
+          <w:sz w:val="24"/>
+        </w:rPr>
+      </w:pPr>
+      <w:bookmarkStart w:id="7" w:name="_Toc67406052"/>
+      <w:r>
+        <w:rPr>
+          <w:rFonts w:ascii="Constantia" w:hAnsi="Constantia"/>
+          <w:color w:val="auto"/>
+          <w:sz w:val="24"/>
+        </w:rPr>
+        <w:t>2. 5. Asumsi</w:t>
+      </w:r>
+      <w:bookmarkEnd w:id="7"/>
+    </w:p>
+    <w:p>
+      <w:pPr>
+        <w:pStyle w:val="ListParagraph"/>
+        <w:numPr>
+          <w:ilvl w:val="0"/>
+          <w:numId w:val="20"/>
+        </w:numPr>
+        <w:autoSpaceDE w:val="0"/>
+        <w:autoSpaceDN w:val="0"/>
+        <w:adjustRightInd w:val="0"/>
+        <w:spacing w:after="0" w:line="360" w:lineRule="auto"/>
+        <w:ind w:left="1440"/>
+        <w:jc w:val="both"/>
+        <w:rPr>
+          <w:rFonts w:ascii="Constantia" w:hAnsi="Constantia" w:cs="Consolas"/>
+          <w:sz w:val="24"/>
+          <w:szCs w:val="24"/>
+        </w:rPr>
+      </w:pPr>
+      <w:r>
+        <w:rPr>
+          <w:rFonts w:ascii="Constantia" w:hAnsi="Constantia" w:cs="Consolas"/>
+          <w:sz w:val="24"/>
+          <w:szCs w:val="24"/>
+        </w:rPr>
+        <w:t xml:space="preserve">Deadline yang pendek memungkinkan kualitas sistem yang </w:t>
+      </w:r>
+      <w:r>
+        <w:rPr>
+          <w:rFonts w:ascii="Constantia" w:hAnsi="Constantia" w:cs="Consolas"/>
+          <w:sz w:val="24"/>
+          <w:szCs w:val="24"/>
+        </w:rPr>
+        <w:t>kurang memenuhi</w:t>
+      </w:r>
+      <w:r>
+        <w:rPr>
+          <w:rFonts w:ascii="Constantia" w:hAnsi="Constantia" w:cs="Consolas"/>
+          <w:sz w:val="24"/>
+          <w:szCs w:val="24"/>
+        </w:rPr>
+        <w:t xml:space="preserve"> spesifikasi.</w:t>
+      </w:r>
+    </w:p>
+    <w:p>
+      <w:pPr>
+        <w:pStyle w:val="ListParagraph"/>
+        <w:numPr>
+          <w:ilvl w:val="0"/>
+          <w:numId w:val="20"/>
+        </w:numPr>
+        <w:autoSpaceDE w:val="0"/>
+        <w:autoSpaceDN w:val="0"/>
+        <w:adjustRightInd w:val="0"/>
+        <w:spacing w:after="0" w:line="360" w:lineRule="auto"/>
+        <w:ind w:left="1440"/>
+        <w:jc w:val="both"/>
+        <w:rPr>
+          <w:rFonts w:ascii="Constantia" w:hAnsi="Constantia" w:cs="Consolas"/>
+          <w:sz w:val="24"/>
+          <w:szCs w:val="24"/>
+        </w:rPr>
+      </w:pPr>
+      <w:r>
+        <w:rPr>
+          <w:rFonts w:ascii="Constantia" w:hAnsi="Constantia" w:cs="Consolas"/>
+          <w:sz w:val="24"/>
+          <w:szCs w:val="24"/>
+        </w:rPr>
+        <w:t>Skala proyek yang cukup besar tidak sebanding dengan sumber daya berpotensi hasil akhir tidak maksimal.</w:t>
       </w:r>
     </w:p>
     <w:p>
@@ -3346,7 +4339,7 @@
           <w:lang w:val="id-ID"/>
         </w:rPr>
       </w:pPr>
-      <w:bookmarkStart w:id="2" w:name="_Toc67403552"/>
+      <w:bookmarkStart w:id="8" w:name="_Toc67406053"/>
       <w:r>
         <w:rPr>
           <w:rFonts w:ascii="Constantia" w:hAnsi="Constantia"/>
@@ -3357,7 +4350,7 @@
         <w:lastRenderedPageBreak/>
         <w:t>Work Breakdown Structure + Gantt chart</w:t>
       </w:r>
-      <w:bookmarkEnd w:id="2"/>
+      <w:bookmarkEnd w:id="8"/>
     </w:p>
     <w:tbl>
       <w:tblPr>
@@ -5104,7 +6097,7 @@
           <w:lang w:val="id-ID"/>
         </w:rPr>
       </w:pPr>
-      <w:bookmarkStart w:id="3" w:name="_Toc67403553"/>
+      <w:bookmarkStart w:id="9" w:name="_Toc67406054"/>
       <w:r>
         <w:rPr>
           <w:rFonts w:ascii="Constantia" w:hAnsi="Constantia"/>
@@ -5122,7 +6115,7 @@
         </w:rPr>
         <w:t>Work Breakdown Structure</w:t>
       </w:r>
-      <w:bookmarkEnd w:id="3"/>
+      <w:bookmarkEnd w:id="9"/>
     </w:p>
     <w:p>
       <w:pPr>
@@ -5249,8 +6242,6 @@
           <w:lang w:val="id-ID"/>
         </w:rPr>
       </w:pPr>
-      <w:bookmarkStart w:id="4" w:name="_GoBack"/>
-      <w:bookmarkEnd w:id="4"/>
     </w:p>
     <w:p>
       <w:pPr>
@@ -5264,13 +6255,16 @@
           <w:rFonts w:ascii="Constantia" w:hAnsi="Constantia"/>
           <w:color w:val="auto"/>
           <w:sz w:val="24"/>
-        </w:rPr>
-      </w:pPr>
+          <w:lang w:val="id-ID"/>
+        </w:rPr>
+      </w:pPr>
+      <w:bookmarkStart w:id="10" w:name="_Toc67406055"/>
       <w:r>
         <w:rPr>
           <w:rFonts w:ascii="Constantia" w:hAnsi="Constantia"/>
           <w:color w:val="auto"/>
           <w:sz w:val="24"/>
+          <w:lang w:val="id-ID"/>
         </w:rPr>
         <w:lastRenderedPageBreak/>
         <w:t xml:space="preserve">3. 2. </w:t>
@@ -5280,9 +6274,11 @@
           <w:rFonts w:ascii="Constantia" w:hAnsi="Constantia"/>
           <w:color w:val="auto"/>
           <w:sz w:val="24"/>
+          <w:lang w:val="id-ID"/>
         </w:rPr>
         <w:t>Gantt Chart</w:t>
       </w:r>
+      <w:bookmarkEnd w:id="10"/>
     </w:p>
     <w:p>
       <w:pPr>
@@ -5326,7 +6322,7 @@
             <wp:cNvGraphicFramePr/>
             <a:graphic xmlns:a="http://schemas.openxmlformats.org/drawingml/2006/main">
               <a:graphicData uri="http://schemas.openxmlformats.org/drawingml/2006/chart">
-                <c:chart xmlns:c="http://schemas.openxmlformats.org/drawingml/2006/chart" xmlns:r="http://schemas.openxmlformats.org/officeDocument/2006/relationships" r:id="rId14"/>
+                <c:chart xmlns:c="http://schemas.openxmlformats.org/drawingml/2006/chart" xmlns:r="http://schemas.openxmlformats.org/officeDocument/2006/relationships" r:id="rId15"/>
               </a:graphicData>
             </a:graphic>
             <wp14:sizeRelH relativeFrom="page">
@@ -5340,9 +6336,10 @@
       </w:r>
     </w:p>
     <w:sectPr>
-      <w:footerReference w:type="default" r:id="rId15"/>
+      <w:footerReference w:type="default" r:id="rId16"/>
       <w:pgSz w:w="11906" w:h="16838" w:code="9"/>
       <w:pgMar w:top="1440" w:right="1440" w:bottom="1440" w:left="1440" w:header="720" w:footer="720" w:gutter="0"/>
+      <w:pgNumType w:start="1"/>
       <w:cols w:space="720"/>
       <w:docGrid w:linePitch="360"/>
     </w:sectPr>
@@ -5377,9 +6374,25 @@
 
 <file path=word/footer1.xml><?xml version="1.0" encoding="utf-8"?>
 <w:ftr xmlns:wpc="http://schemas.microsoft.com/office/word/2010/wordprocessingCanvas" xmlns:cx="http://schemas.microsoft.com/office/drawing/2014/chartex" xmlns:cx1="http://schemas.microsoft.com/office/drawing/2015/9/8/chartex" xmlns:cx2="http://schemas.microsoft.com/office/drawing/2015/10/21/chartex" xmlns:cx3="http://schemas.microsoft.com/office/drawing/2016/5/9/chartex" xmlns:cx4="http://schemas.microsoft.com/office/drawing/2016/5/10/chartex" xmlns:cx5="http://schemas.microsoft.com/office/drawing/2016/5/11/chartex" xmlns:cx6="http://schemas.microsoft.com/office/drawing/2016/5/12/chartex" xmlns:cx7="http://schemas.microsoft.com/office/drawing/2016/5/13/chartex" xmlns:cx8="http://schemas.microsoft.com/office/drawing/2016/5/14/chartex" xmlns:mc="http://schemas.openxmlformats.org/markup-compatibility/2006" xmlns:aink="http://schemas.microsoft.com/office/drawing/2016/ink" xmlns:am3d="http://schemas.microsoft.com/office/drawing/2017/model3d" xmlns:o="urn:schemas-microsoft-com:office:office" xmlns:r="http://schemas.openxmlformats.org/officeDocument/2006/relationships" xmlns:m="http://schemas.openxmlformats.org/officeDocument/2006/math" xmlns:v="urn:schemas-microsoft-com:vml" xmlns:wp14="http://schemas.microsoft.com/office/word/2010/wordprocessingDrawing" xmlns:wp="http://schemas.openxmlformats.org/drawingml/2006/wordprocessingDrawing" xmlns:w10="urn:schemas-microsoft-com:office:word" xmlns:w="http://schemas.openxmlformats.org/wordprocessingml/2006/main" xmlns:w14="http://schemas.microsoft.com/office/word/2010/wordml" xmlns:w15="http://schemas.microsoft.com/office/word/2012/wordml" xmlns:w16cid="http://schemas.microsoft.com/office/word/2016/wordml/cid" xmlns:w16se="http://schemas.microsoft.com/office/word/2015/wordml/symex" xmlns:wpg="http://schemas.microsoft.com/office/word/2010/wordprocessingGroup" xmlns:wpi="http://schemas.microsoft.com/office/word/2010/wordprocessingInk" xmlns:wne="http://schemas.microsoft.com/office/word/2006/wordml" xmlns:wps="http://schemas.microsoft.com/office/word/2010/wordprocessingShape" mc:Ignorable="w14 w15 w16se w16cid wp14">
+  <w:p>
+    <w:pPr>
+      <w:pStyle w:val="Footer"/>
+      <w:jc w:val="center"/>
+    </w:pPr>
+  </w:p>
+  <w:p>
+    <w:pPr>
+      <w:pStyle w:val="Footer"/>
+    </w:pPr>
+  </w:p>
+</w:ftr>
+</file>
+
+<file path=word/footer2.xml><?xml version="1.0" encoding="utf-8"?>
+<w:ftr xmlns:wpc="http://schemas.microsoft.com/office/word/2010/wordprocessingCanvas" xmlns:cx="http://schemas.microsoft.com/office/drawing/2014/chartex" xmlns:cx1="http://schemas.microsoft.com/office/drawing/2015/9/8/chartex" xmlns:cx2="http://schemas.microsoft.com/office/drawing/2015/10/21/chartex" xmlns:cx3="http://schemas.microsoft.com/office/drawing/2016/5/9/chartex" xmlns:cx4="http://schemas.microsoft.com/office/drawing/2016/5/10/chartex" xmlns:cx5="http://schemas.microsoft.com/office/drawing/2016/5/11/chartex" xmlns:cx6="http://schemas.microsoft.com/office/drawing/2016/5/12/chartex" xmlns:cx7="http://schemas.microsoft.com/office/drawing/2016/5/13/chartex" xmlns:cx8="http://schemas.microsoft.com/office/drawing/2016/5/14/chartex" xmlns:mc="http://schemas.openxmlformats.org/markup-compatibility/2006" xmlns:aink="http://schemas.microsoft.com/office/drawing/2016/ink" xmlns:am3d="http://schemas.microsoft.com/office/drawing/2017/model3d" xmlns:o="urn:schemas-microsoft-com:office:office" xmlns:r="http://schemas.openxmlformats.org/officeDocument/2006/relationships" xmlns:m="http://schemas.openxmlformats.org/officeDocument/2006/math" xmlns:v="urn:schemas-microsoft-com:vml" xmlns:wp14="http://schemas.microsoft.com/office/word/2010/wordprocessingDrawing" xmlns:wp="http://schemas.openxmlformats.org/drawingml/2006/wordprocessingDrawing" xmlns:w10="urn:schemas-microsoft-com:office:word" xmlns:w="http://schemas.openxmlformats.org/wordprocessingml/2006/main" xmlns:w14="http://schemas.microsoft.com/office/word/2010/wordml" xmlns:w15="http://schemas.microsoft.com/office/word/2012/wordml" xmlns:w16cid="http://schemas.microsoft.com/office/word/2016/wordml/cid" xmlns:w16se="http://schemas.microsoft.com/office/word/2015/wordml/symex" xmlns:wpg="http://schemas.microsoft.com/office/word/2010/wordprocessingGroup" xmlns:wpi="http://schemas.microsoft.com/office/word/2010/wordprocessingInk" xmlns:wne="http://schemas.microsoft.com/office/word/2006/wordml" xmlns:wps="http://schemas.microsoft.com/office/word/2010/wordprocessingShape" mc:Ignorable="w14 w15 w16se w16cid wp14">
   <w:sdt>
     <w:sdtPr>
-      <w:id w:val="1502780683"/>
+      <w:id w:val="-744796955"/>
       <w:docPartObj>
         <w:docPartGallery w:val="Page Numbers (Bottom of Page)"/>
         <w:docPartUnique/>
@@ -5409,7 +6422,7 @@
           <w:rPr>
             <w:noProof/>
           </w:rPr>
-          <w:t>6</w:t>
+          <w:t>5</w:t>
         </w:r>
         <w:r>
           <w:rPr>
@@ -5547,6 +6560,119 @@
     </w:lvl>
   </w:abstractNum>
   <w:abstractNum w:abstractNumId="1" w15:restartNumberingAfterBreak="0">
+    <w:nsid w:val="18873B55"/>
+    <w:multiLevelType w:val="hybridMultilevel"/>
+    <w:tmpl w:val="F0A44776"/>
+    <w:lvl w:ilvl="0" w:tplc="38090001">
+      <w:start w:val="1"/>
+      <w:numFmt w:val="bullet"/>
+      <w:lvlText w:val=""/>
+      <w:lvlJc w:val="left"/>
+      <w:pPr>
+        <w:ind w:left="1260" w:hanging="360"/>
+      </w:pPr>
+      <w:rPr>
+        <w:rFonts w:ascii="Symbol" w:hAnsi="Symbol" w:hint="default"/>
+      </w:rPr>
+    </w:lvl>
+    <w:lvl w:ilvl="1" w:tplc="38090003" w:tentative="1">
+      <w:start w:val="1"/>
+      <w:numFmt w:val="bullet"/>
+      <w:lvlText w:val="o"/>
+      <w:lvlJc w:val="left"/>
+      <w:pPr>
+        <w:ind w:left="1980" w:hanging="360"/>
+      </w:pPr>
+      <w:rPr>
+        <w:rFonts w:ascii="Courier New" w:hAnsi="Courier New" w:cs="Courier New" w:hint="default"/>
+      </w:rPr>
+    </w:lvl>
+    <w:lvl w:ilvl="2" w:tplc="38090005" w:tentative="1">
+      <w:start w:val="1"/>
+      <w:numFmt w:val="bullet"/>
+      <w:lvlText w:val=""/>
+      <w:lvlJc w:val="left"/>
+      <w:pPr>
+        <w:ind w:left="2700" w:hanging="360"/>
+      </w:pPr>
+      <w:rPr>
+        <w:rFonts w:ascii="Wingdings" w:hAnsi="Wingdings" w:hint="default"/>
+      </w:rPr>
+    </w:lvl>
+    <w:lvl w:ilvl="3" w:tplc="38090001" w:tentative="1">
+      <w:start w:val="1"/>
+      <w:numFmt w:val="bullet"/>
+      <w:lvlText w:val=""/>
+      <w:lvlJc w:val="left"/>
+      <w:pPr>
+        <w:ind w:left="3420" w:hanging="360"/>
+      </w:pPr>
+      <w:rPr>
+        <w:rFonts w:ascii="Symbol" w:hAnsi="Symbol" w:hint="default"/>
+      </w:rPr>
+    </w:lvl>
+    <w:lvl w:ilvl="4" w:tplc="38090003" w:tentative="1">
+      <w:start w:val="1"/>
+      <w:numFmt w:val="bullet"/>
+      <w:lvlText w:val="o"/>
+      <w:lvlJc w:val="left"/>
+      <w:pPr>
+        <w:ind w:left="4140" w:hanging="360"/>
+      </w:pPr>
+      <w:rPr>
+        <w:rFonts w:ascii="Courier New" w:hAnsi="Courier New" w:cs="Courier New" w:hint="default"/>
+      </w:rPr>
+    </w:lvl>
+    <w:lvl w:ilvl="5" w:tplc="38090005" w:tentative="1">
+      <w:start w:val="1"/>
+      <w:numFmt w:val="bullet"/>
+      <w:lvlText w:val=""/>
+      <w:lvlJc w:val="left"/>
+      <w:pPr>
+        <w:ind w:left="4860" w:hanging="360"/>
+      </w:pPr>
+      <w:rPr>
+        <w:rFonts w:ascii="Wingdings" w:hAnsi="Wingdings" w:hint="default"/>
+      </w:rPr>
+    </w:lvl>
+    <w:lvl w:ilvl="6" w:tplc="38090001" w:tentative="1">
+      <w:start w:val="1"/>
+      <w:numFmt w:val="bullet"/>
+      <w:lvlText w:val=""/>
+      <w:lvlJc w:val="left"/>
+      <w:pPr>
+        <w:ind w:left="5580" w:hanging="360"/>
+      </w:pPr>
+      <w:rPr>
+        <w:rFonts w:ascii="Symbol" w:hAnsi="Symbol" w:hint="default"/>
+      </w:rPr>
+    </w:lvl>
+    <w:lvl w:ilvl="7" w:tplc="38090003" w:tentative="1">
+      <w:start w:val="1"/>
+      <w:numFmt w:val="bullet"/>
+      <w:lvlText w:val="o"/>
+      <w:lvlJc w:val="left"/>
+      <w:pPr>
+        <w:ind w:left="6300" w:hanging="360"/>
+      </w:pPr>
+      <w:rPr>
+        <w:rFonts w:ascii="Courier New" w:hAnsi="Courier New" w:cs="Courier New" w:hint="default"/>
+      </w:rPr>
+    </w:lvl>
+    <w:lvl w:ilvl="8" w:tplc="38090005" w:tentative="1">
+      <w:start w:val="1"/>
+      <w:numFmt w:val="bullet"/>
+      <w:lvlText w:val=""/>
+      <w:lvlJc w:val="left"/>
+      <w:pPr>
+        <w:ind w:left="7020" w:hanging="360"/>
+      </w:pPr>
+      <w:rPr>
+        <w:rFonts w:ascii="Wingdings" w:hAnsi="Wingdings" w:hint="default"/>
+      </w:rPr>
+    </w:lvl>
+  </w:abstractNum>
+  <w:abstractNum w:abstractNumId="2" w15:restartNumberingAfterBreak="0">
     <w:nsid w:val="1CA464D4"/>
     <w:multiLevelType w:val="hybridMultilevel"/>
     <w:tmpl w:val="D8C0C100"/>
@@ -5686,7 +6812,7 @@
       </w:rPr>
     </w:lvl>
   </w:abstractNum>
-  <w:abstractNum w:abstractNumId="2" w15:restartNumberingAfterBreak="0">
+  <w:abstractNum w:abstractNumId="3" w15:restartNumberingAfterBreak="0">
     <w:nsid w:val="1DC66DFD"/>
     <w:multiLevelType w:val="multilevel"/>
     <w:tmpl w:val="DF78948E"/>
@@ -5807,7 +6933,7 @@
       </w:rPr>
     </w:lvl>
   </w:abstractNum>
-  <w:abstractNum w:abstractNumId="3" w15:restartNumberingAfterBreak="0">
+  <w:abstractNum w:abstractNumId="4" w15:restartNumberingAfterBreak="0">
     <w:nsid w:val="1F8E333C"/>
     <w:multiLevelType w:val="multilevel"/>
     <w:tmpl w:val="3809001F"/>
@@ -5894,7 +7020,7 @@
       </w:pPr>
     </w:lvl>
   </w:abstractNum>
-  <w:abstractNum w:abstractNumId="4" w15:restartNumberingAfterBreak="0">
+  <w:abstractNum w:abstractNumId="5" w15:restartNumberingAfterBreak="0">
     <w:nsid w:val="21545CDC"/>
     <w:multiLevelType w:val="hybridMultilevel"/>
     <w:tmpl w:val="8D487F0E"/>
@@ -6030,13 +7156,13 @@
       </w:rPr>
     </w:lvl>
   </w:abstractNum>
-  <w:abstractNum w:abstractNumId="5" w15:restartNumberingAfterBreak="0">
+  <w:abstractNum w:abstractNumId="6" w15:restartNumberingAfterBreak="0">
     <w:nsid w:val="241039FB"/>
     <w:multiLevelType w:val="multilevel"/>
     <w:tmpl w:val="D64EFF14"/>
     <w:numStyleLink w:val="Style1"/>
   </w:abstractNum>
-  <w:abstractNum w:abstractNumId="6" w15:restartNumberingAfterBreak="0">
+  <w:abstractNum w:abstractNumId="7" w15:restartNumberingAfterBreak="0">
     <w:nsid w:val="3D063DC2"/>
     <w:multiLevelType w:val="multilevel"/>
     <w:tmpl w:val="F83EFC08"/>
@@ -6149,7 +7275,120 @@
       </w:rPr>
     </w:lvl>
   </w:abstractNum>
-  <w:abstractNum w:abstractNumId="7" w15:restartNumberingAfterBreak="0">
+  <w:abstractNum w:abstractNumId="8" w15:restartNumberingAfterBreak="0">
+    <w:nsid w:val="4A8338C2"/>
+    <w:multiLevelType w:val="hybridMultilevel"/>
+    <w:tmpl w:val="55A03244"/>
+    <w:lvl w:ilvl="0" w:tplc="38090001">
+      <w:start w:val="1"/>
+      <w:numFmt w:val="bullet"/>
+      <w:lvlText w:val=""/>
+      <w:lvlJc w:val="left"/>
+      <w:pPr>
+        <w:ind w:left="1260" w:hanging="360"/>
+      </w:pPr>
+      <w:rPr>
+        <w:rFonts w:ascii="Symbol" w:hAnsi="Symbol" w:hint="default"/>
+      </w:rPr>
+    </w:lvl>
+    <w:lvl w:ilvl="1" w:tplc="38090003" w:tentative="1">
+      <w:start w:val="1"/>
+      <w:numFmt w:val="bullet"/>
+      <w:lvlText w:val="o"/>
+      <w:lvlJc w:val="left"/>
+      <w:pPr>
+        <w:ind w:left="1980" w:hanging="360"/>
+      </w:pPr>
+      <w:rPr>
+        <w:rFonts w:ascii="Courier New" w:hAnsi="Courier New" w:cs="Courier New" w:hint="default"/>
+      </w:rPr>
+    </w:lvl>
+    <w:lvl w:ilvl="2" w:tplc="38090005" w:tentative="1">
+      <w:start w:val="1"/>
+      <w:numFmt w:val="bullet"/>
+      <w:lvlText w:val=""/>
+      <w:lvlJc w:val="left"/>
+      <w:pPr>
+        <w:ind w:left="2700" w:hanging="360"/>
+      </w:pPr>
+      <w:rPr>
+        <w:rFonts w:ascii="Wingdings" w:hAnsi="Wingdings" w:hint="default"/>
+      </w:rPr>
+    </w:lvl>
+    <w:lvl w:ilvl="3" w:tplc="38090001" w:tentative="1">
+      <w:start w:val="1"/>
+      <w:numFmt w:val="bullet"/>
+      <w:lvlText w:val=""/>
+      <w:lvlJc w:val="left"/>
+      <w:pPr>
+        <w:ind w:left="3420" w:hanging="360"/>
+      </w:pPr>
+      <w:rPr>
+        <w:rFonts w:ascii="Symbol" w:hAnsi="Symbol" w:hint="default"/>
+      </w:rPr>
+    </w:lvl>
+    <w:lvl w:ilvl="4" w:tplc="38090003" w:tentative="1">
+      <w:start w:val="1"/>
+      <w:numFmt w:val="bullet"/>
+      <w:lvlText w:val="o"/>
+      <w:lvlJc w:val="left"/>
+      <w:pPr>
+        <w:ind w:left="4140" w:hanging="360"/>
+      </w:pPr>
+      <w:rPr>
+        <w:rFonts w:ascii="Courier New" w:hAnsi="Courier New" w:cs="Courier New" w:hint="default"/>
+      </w:rPr>
+    </w:lvl>
+    <w:lvl w:ilvl="5" w:tplc="38090005" w:tentative="1">
+      <w:start w:val="1"/>
+      <w:numFmt w:val="bullet"/>
+      <w:lvlText w:val=""/>
+      <w:lvlJc w:val="left"/>
+      <w:pPr>
+        <w:ind w:left="4860" w:hanging="360"/>
+      </w:pPr>
+      <w:rPr>
+        <w:rFonts w:ascii="Wingdings" w:hAnsi="Wingdings" w:hint="default"/>
+      </w:rPr>
+    </w:lvl>
+    <w:lvl w:ilvl="6" w:tplc="38090001" w:tentative="1">
+      <w:start w:val="1"/>
+      <w:numFmt w:val="bullet"/>
+      <w:lvlText w:val=""/>
+      <w:lvlJc w:val="left"/>
+      <w:pPr>
+        <w:ind w:left="5580" w:hanging="360"/>
+      </w:pPr>
+      <w:rPr>
+        <w:rFonts w:ascii="Symbol" w:hAnsi="Symbol" w:hint="default"/>
+      </w:rPr>
+    </w:lvl>
+    <w:lvl w:ilvl="7" w:tplc="38090003" w:tentative="1">
+      <w:start w:val="1"/>
+      <w:numFmt w:val="bullet"/>
+      <w:lvlText w:val="o"/>
+      <w:lvlJc w:val="left"/>
+      <w:pPr>
+        <w:ind w:left="6300" w:hanging="360"/>
+      </w:pPr>
+      <w:rPr>
+        <w:rFonts w:ascii="Courier New" w:hAnsi="Courier New" w:cs="Courier New" w:hint="default"/>
+      </w:rPr>
+    </w:lvl>
+    <w:lvl w:ilvl="8" w:tplc="38090005" w:tentative="1">
+      <w:start w:val="1"/>
+      <w:numFmt w:val="bullet"/>
+      <w:lvlText w:val=""/>
+      <w:lvlJc w:val="left"/>
+      <w:pPr>
+        <w:ind w:left="7020" w:hanging="360"/>
+      </w:pPr>
+      <w:rPr>
+        <w:rFonts w:ascii="Wingdings" w:hAnsi="Wingdings" w:hint="default"/>
+      </w:rPr>
+    </w:lvl>
+  </w:abstractNum>
+  <w:abstractNum w:abstractNumId="9" w15:restartNumberingAfterBreak="0">
     <w:nsid w:val="4E3F13AE"/>
     <w:multiLevelType w:val="multilevel"/>
     <w:tmpl w:val="D64EFF14"/>
@@ -6271,7 +7510,7 @@
       </w:rPr>
     </w:lvl>
   </w:abstractNum>
-  <w:abstractNum w:abstractNumId="8" w15:restartNumberingAfterBreak="0">
+  <w:abstractNum w:abstractNumId="10" w15:restartNumberingAfterBreak="0">
     <w:nsid w:val="53D1423F"/>
     <w:multiLevelType w:val="multilevel"/>
     <w:tmpl w:val="D64EFF14"/>
@@ -6385,7 +7624,7 @@
       </w:rPr>
     </w:lvl>
   </w:abstractNum>
-  <w:abstractNum w:abstractNumId="9" w15:restartNumberingAfterBreak="0">
+  <w:abstractNum w:abstractNumId="11" w15:restartNumberingAfterBreak="0">
     <w:nsid w:val="54E80471"/>
     <w:multiLevelType w:val="multilevel"/>
     <w:tmpl w:val="49BC145A"/>
@@ -6506,7 +7745,120 @@
       </w:rPr>
     </w:lvl>
   </w:abstractNum>
-  <w:abstractNum w:abstractNumId="10" w15:restartNumberingAfterBreak="0">
+  <w:abstractNum w:abstractNumId="12" w15:restartNumberingAfterBreak="0">
+    <w:nsid w:val="578710E5"/>
+    <w:multiLevelType w:val="hybridMultilevel"/>
+    <w:tmpl w:val="B636EA04"/>
+    <w:lvl w:ilvl="0" w:tplc="38090001">
+      <w:start w:val="1"/>
+      <w:numFmt w:val="bullet"/>
+      <w:lvlText w:val=""/>
+      <w:lvlJc w:val="left"/>
+      <w:pPr>
+        <w:ind w:left="1710" w:hanging="360"/>
+      </w:pPr>
+      <w:rPr>
+        <w:rFonts w:ascii="Symbol" w:hAnsi="Symbol" w:hint="default"/>
+      </w:rPr>
+    </w:lvl>
+    <w:lvl w:ilvl="1" w:tplc="38090003" w:tentative="1">
+      <w:start w:val="1"/>
+      <w:numFmt w:val="bullet"/>
+      <w:lvlText w:val="o"/>
+      <w:lvlJc w:val="left"/>
+      <w:pPr>
+        <w:ind w:left="2430" w:hanging="360"/>
+      </w:pPr>
+      <w:rPr>
+        <w:rFonts w:ascii="Courier New" w:hAnsi="Courier New" w:cs="Courier New" w:hint="default"/>
+      </w:rPr>
+    </w:lvl>
+    <w:lvl w:ilvl="2" w:tplc="38090005" w:tentative="1">
+      <w:start w:val="1"/>
+      <w:numFmt w:val="bullet"/>
+      <w:lvlText w:val=""/>
+      <w:lvlJc w:val="left"/>
+      <w:pPr>
+        <w:ind w:left="3150" w:hanging="360"/>
+      </w:pPr>
+      <w:rPr>
+        <w:rFonts w:ascii="Wingdings" w:hAnsi="Wingdings" w:hint="default"/>
+      </w:rPr>
+    </w:lvl>
+    <w:lvl w:ilvl="3" w:tplc="38090001" w:tentative="1">
+      <w:start w:val="1"/>
+      <w:numFmt w:val="bullet"/>
+      <w:lvlText w:val=""/>
+      <w:lvlJc w:val="left"/>
+      <w:pPr>
+        <w:ind w:left="3870" w:hanging="360"/>
+      </w:pPr>
+      <w:rPr>
+        <w:rFonts w:ascii="Symbol" w:hAnsi="Symbol" w:hint="default"/>
+      </w:rPr>
+    </w:lvl>
+    <w:lvl w:ilvl="4" w:tplc="38090003" w:tentative="1">
+      <w:start w:val="1"/>
+      <w:numFmt w:val="bullet"/>
+      <w:lvlText w:val="o"/>
+      <w:lvlJc w:val="left"/>
+      <w:pPr>
+        <w:ind w:left="4590" w:hanging="360"/>
+      </w:pPr>
+      <w:rPr>
+        <w:rFonts w:ascii="Courier New" w:hAnsi="Courier New" w:cs="Courier New" w:hint="default"/>
+      </w:rPr>
+    </w:lvl>
+    <w:lvl w:ilvl="5" w:tplc="38090005" w:tentative="1">
+      <w:start w:val="1"/>
+      <w:numFmt w:val="bullet"/>
+      <w:lvlText w:val=""/>
+      <w:lvlJc w:val="left"/>
+      <w:pPr>
+        <w:ind w:left="5310" w:hanging="360"/>
+      </w:pPr>
+      <w:rPr>
+        <w:rFonts w:ascii="Wingdings" w:hAnsi="Wingdings" w:hint="default"/>
+      </w:rPr>
+    </w:lvl>
+    <w:lvl w:ilvl="6" w:tplc="38090001" w:tentative="1">
+      <w:start w:val="1"/>
+      <w:numFmt w:val="bullet"/>
+      <w:lvlText w:val=""/>
+      <w:lvlJc w:val="left"/>
+      <w:pPr>
+        <w:ind w:left="6030" w:hanging="360"/>
+      </w:pPr>
+      <w:rPr>
+        <w:rFonts w:ascii="Symbol" w:hAnsi="Symbol" w:hint="default"/>
+      </w:rPr>
+    </w:lvl>
+    <w:lvl w:ilvl="7" w:tplc="38090003" w:tentative="1">
+      <w:start w:val="1"/>
+      <w:numFmt w:val="bullet"/>
+      <w:lvlText w:val="o"/>
+      <w:lvlJc w:val="left"/>
+      <w:pPr>
+        <w:ind w:left="6750" w:hanging="360"/>
+      </w:pPr>
+      <w:rPr>
+        <w:rFonts w:ascii="Courier New" w:hAnsi="Courier New" w:cs="Courier New" w:hint="default"/>
+      </w:rPr>
+    </w:lvl>
+    <w:lvl w:ilvl="8" w:tplc="38090005" w:tentative="1">
+      <w:start w:val="1"/>
+      <w:numFmt w:val="bullet"/>
+      <w:lvlText w:val=""/>
+      <w:lvlJc w:val="left"/>
+      <w:pPr>
+        <w:ind w:left="7470" w:hanging="360"/>
+      </w:pPr>
+      <w:rPr>
+        <w:rFonts w:ascii="Wingdings" w:hAnsi="Wingdings" w:hint="default"/>
+      </w:rPr>
+    </w:lvl>
+  </w:abstractNum>
+  <w:abstractNum w:abstractNumId="13" w15:restartNumberingAfterBreak="0">
     <w:nsid w:val="5F3D0158"/>
     <w:multiLevelType w:val="hybridMultilevel"/>
     <w:tmpl w:val="8F842C66"/>
@@ -6619,7 +7971,120 @@
       </w:rPr>
     </w:lvl>
   </w:abstractNum>
-  <w:abstractNum w:abstractNumId="11" w15:restartNumberingAfterBreak="0">
+  <w:abstractNum w:abstractNumId="14" w15:restartNumberingAfterBreak="0">
+    <w:nsid w:val="60724C36"/>
+    <w:multiLevelType w:val="hybridMultilevel"/>
+    <w:tmpl w:val="FECC73A0"/>
+    <w:lvl w:ilvl="0" w:tplc="38090001">
+      <w:start w:val="1"/>
+      <w:numFmt w:val="bullet"/>
+      <w:lvlText w:val=""/>
+      <w:lvlJc w:val="left"/>
+      <w:pPr>
+        <w:ind w:left="1260" w:hanging="360"/>
+      </w:pPr>
+      <w:rPr>
+        <w:rFonts w:ascii="Symbol" w:hAnsi="Symbol" w:hint="default"/>
+      </w:rPr>
+    </w:lvl>
+    <w:lvl w:ilvl="1" w:tplc="38090003" w:tentative="1">
+      <w:start w:val="1"/>
+      <w:numFmt w:val="bullet"/>
+      <w:lvlText w:val="o"/>
+      <w:lvlJc w:val="left"/>
+      <w:pPr>
+        <w:ind w:left="1980" w:hanging="360"/>
+      </w:pPr>
+      <w:rPr>
+        <w:rFonts w:ascii="Courier New" w:hAnsi="Courier New" w:cs="Courier New" w:hint="default"/>
+      </w:rPr>
+    </w:lvl>
+    <w:lvl w:ilvl="2" w:tplc="38090005" w:tentative="1">
+      <w:start w:val="1"/>
+      <w:numFmt w:val="bullet"/>
+      <w:lvlText w:val=""/>
+      <w:lvlJc w:val="left"/>
+      <w:pPr>
+        <w:ind w:left="2700" w:hanging="360"/>
+      </w:pPr>
+      <w:rPr>
+        <w:rFonts w:ascii="Wingdings" w:hAnsi="Wingdings" w:hint="default"/>
+      </w:rPr>
+    </w:lvl>
+    <w:lvl w:ilvl="3" w:tplc="38090001" w:tentative="1">
+      <w:start w:val="1"/>
+      <w:numFmt w:val="bullet"/>
+      <w:lvlText w:val=""/>
+      <w:lvlJc w:val="left"/>
+      <w:pPr>
+        <w:ind w:left="3420" w:hanging="360"/>
+      </w:pPr>
+      <w:rPr>
+        <w:rFonts w:ascii="Symbol" w:hAnsi="Symbol" w:hint="default"/>
+      </w:rPr>
+    </w:lvl>
+    <w:lvl w:ilvl="4" w:tplc="38090003" w:tentative="1">
+      <w:start w:val="1"/>
+      <w:numFmt w:val="bullet"/>
+      <w:lvlText w:val="o"/>
+      <w:lvlJc w:val="left"/>
+      <w:pPr>
+        <w:ind w:left="4140" w:hanging="360"/>
+      </w:pPr>
+      <w:rPr>
+        <w:rFonts w:ascii="Courier New" w:hAnsi="Courier New" w:cs="Courier New" w:hint="default"/>
+      </w:rPr>
+    </w:lvl>
+    <w:lvl w:ilvl="5" w:tplc="38090005" w:tentative="1">
+      <w:start w:val="1"/>
+      <w:numFmt w:val="bullet"/>
+      <w:lvlText w:val=""/>
+      <w:lvlJc w:val="left"/>
+      <w:pPr>
+        <w:ind w:left="4860" w:hanging="360"/>
+      </w:pPr>
+      <w:rPr>
+        <w:rFonts w:ascii="Wingdings" w:hAnsi="Wingdings" w:hint="default"/>
+      </w:rPr>
+    </w:lvl>
+    <w:lvl w:ilvl="6" w:tplc="38090001" w:tentative="1">
+      <w:start w:val="1"/>
+      <w:numFmt w:val="bullet"/>
+      <w:lvlText w:val=""/>
+      <w:lvlJc w:val="left"/>
+      <w:pPr>
+        <w:ind w:left="5580" w:hanging="360"/>
+      </w:pPr>
+      <w:rPr>
+        <w:rFonts w:ascii="Symbol" w:hAnsi="Symbol" w:hint="default"/>
+      </w:rPr>
+    </w:lvl>
+    <w:lvl w:ilvl="7" w:tplc="38090003" w:tentative="1">
+      <w:start w:val="1"/>
+      <w:numFmt w:val="bullet"/>
+      <w:lvlText w:val="o"/>
+      <w:lvlJc w:val="left"/>
+      <w:pPr>
+        <w:ind w:left="6300" w:hanging="360"/>
+      </w:pPr>
+      <w:rPr>
+        <w:rFonts w:ascii="Courier New" w:hAnsi="Courier New" w:cs="Courier New" w:hint="default"/>
+      </w:rPr>
+    </w:lvl>
+    <w:lvl w:ilvl="8" w:tplc="38090005" w:tentative="1">
+      <w:start w:val="1"/>
+      <w:numFmt w:val="bullet"/>
+      <w:lvlText w:val=""/>
+      <w:lvlJc w:val="left"/>
+      <w:pPr>
+        <w:ind w:left="7020" w:hanging="360"/>
+      </w:pPr>
+      <w:rPr>
+        <w:rFonts w:ascii="Wingdings" w:hAnsi="Wingdings" w:hint="default"/>
+      </w:rPr>
+    </w:lvl>
+  </w:abstractNum>
+  <w:abstractNum w:abstractNumId="15" w15:restartNumberingAfterBreak="0">
     <w:nsid w:val="68DD4602"/>
     <w:multiLevelType w:val="hybridMultilevel"/>
     <w:tmpl w:val="1B32BB2A"/>
@@ -6759,7 +8224,7 @@
       </w:rPr>
     </w:lvl>
   </w:abstractNum>
-  <w:abstractNum w:abstractNumId="12" w15:restartNumberingAfterBreak="0">
+  <w:abstractNum w:abstractNumId="16" w15:restartNumberingAfterBreak="0">
     <w:nsid w:val="70D86239"/>
     <w:multiLevelType w:val="hybridMultilevel"/>
     <w:tmpl w:val="FF620E6A"/>
@@ -6848,13 +8313,13 @@
       </w:pPr>
     </w:lvl>
   </w:abstractNum>
-  <w:abstractNum w:abstractNumId="13" w15:restartNumberingAfterBreak="0">
+  <w:abstractNum w:abstractNumId="17" w15:restartNumberingAfterBreak="0">
     <w:nsid w:val="78465EA6"/>
     <w:multiLevelType w:val="multilevel"/>
     <w:tmpl w:val="D64EFF14"/>
     <w:numStyleLink w:val="Style1"/>
   </w:abstractNum>
-  <w:abstractNum w:abstractNumId="14" w15:restartNumberingAfterBreak="0">
+  <w:abstractNum w:abstractNumId="18" w15:restartNumberingAfterBreak="0">
     <w:nsid w:val="78C4370F"/>
     <w:multiLevelType w:val="hybridMultilevel"/>
     <w:tmpl w:val="69DCAD74"/>
@@ -6995,31 +8460,31 @@
     </w:lvl>
   </w:abstractNum>
   <w:num w:numId="1">
-    <w:abstractNumId w:val="1"/>
+    <w:abstractNumId w:val="2"/>
   </w:num>
   <w:num w:numId="2">
-    <w:abstractNumId w:val="14"/>
+    <w:abstractNumId w:val="18"/>
   </w:num>
   <w:num w:numId="3">
-    <w:abstractNumId w:val="6"/>
+    <w:abstractNumId w:val="7"/>
   </w:num>
   <w:num w:numId="4">
     <w:abstractNumId w:val="0"/>
   </w:num>
   <w:num w:numId="5">
-    <w:abstractNumId w:val="9"/>
+    <w:abstractNumId w:val="11"/>
   </w:num>
   <w:num w:numId="6">
-    <w:abstractNumId w:val="2"/>
+    <w:abstractNumId w:val="3"/>
   </w:num>
   <w:num w:numId="7">
-    <w:abstractNumId w:val="4"/>
+    <w:abstractNumId w:val="5"/>
   </w:num>
   <w:num w:numId="8">
-    <w:abstractNumId w:val="11"/>
+    <w:abstractNumId w:val="15"/>
   </w:num>
   <w:num w:numId="9">
-    <w:abstractNumId w:val="6"/>
+    <w:abstractNumId w:val="7"/>
     <w:lvlOverride w:ilvl="0">
       <w:startOverride w:val="1"/>
     </w:lvlOverride>
@@ -7049,31 +8514,61 @@
     </w:lvlOverride>
   </w:num>
   <w:num w:numId="10">
+    <w:abstractNumId w:val="13"/>
+  </w:num>
+  <w:num w:numId="11">
+    <w:abstractNumId w:val="16"/>
+  </w:num>
+  <w:num w:numId="12">
+    <w:abstractNumId w:val="9"/>
+  </w:num>
+  <w:num w:numId="13">
     <w:abstractNumId w:val="10"/>
   </w:num>
-  <w:num w:numId="11">
+  <w:num w:numId="14">
+    <w:abstractNumId w:val="17"/>
+  </w:num>
+  <w:num w:numId="15">
+    <w:abstractNumId w:val="6"/>
+  </w:num>
+  <w:num w:numId="16">
+    <w:abstractNumId w:val="4"/>
+  </w:num>
+  <w:num w:numId="17">
+    <w:abstractNumId w:val="9"/>
+  </w:num>
+  <w:num w:numId="18">
+    <w:abstractNumId w:val="9"/>
+  </w:num>
+  <w:num w:numId="19">
+    <w:abstractNumId w:val="9"/>
+  </w:num>
+  <w:num w:numId="20">
     <w:abstractNumId w:val="12"/>
   </w:num>
-  <w:num w:numId="12">
-    <w:abstractNumId w:val="7"/>
+  <w:num w:numId="21">
+    <w:abstractNumId w:val="14"/>
   </w:num>
-  <w:num w:numId="13">
+  <w:num w:numId="22">
+    <w:abstractNumId w:val="1"/>
+  </w:num>
+  <w:num w:numId="23">
     <w:abstractNumId w:val="8"/>
   </w:num>
-  <w:num w:numId="14">
-    <w:abstractNumId w:val="13"/>
+  <w:num w:numId="24">
+    <w:abstractNumId w:val="9"/>
   </w:num>
-  <w:num w:numId="15">
-    <w:abstractNumId w:val="5"/>
+  <w:num w:numId="25">
+    <w:abstractNumId w:val="9"/>
   </w:num>
-  <w:num w:numId="16">
-    <w:abstractNumId w:val="3"/>
+  <w:num w:numId="26">
+    <w:abstractNumId w:val="9"/>
   </w:num>
-  <w:num w:numId="17">
-    <w:abstractNumId w:val="7"/>
+  <w:num w:numId="27">
+    <w:abstractNumId w:val="9"/>
   </w:num>
-  <w:num w:numId="18">
-    <w:abstractNumId w:val="7"/>
+  <w:num w:numId="28">
+    <w:abstractNumId w:val="9"/>
   </w:num>
 </w:numbering>
 </file>
@@ -9423,7 +10918,7 @@
 </file>
 
 <file path=customXml/itemProps1.xml><?xml version="1.0" encoding="utf-8"?>
-<ds:datastoreItem xmlns:ds="http://schemas.openxmlformats.org/officeDocument/2006/customXml" ds:itemID="{F61D8600-6A40-4B81-AD30-9764AF77AC56}">
+<ds:datastoreItem xmlns:ds="http://schemas.openxmlformats.org/officeDocument/2006/customXml" ds:itemID="{91625B23-B266-4B5F-BD8F-D0782D15C214}">
   <ds:schemaRefs>
     <ds:schemaRef ds:uri="http://schemas.openxmlformats.org/officeDocument/2006/bibliography"/>
   </ds:schemaRefs>

</xml_diff>

<commit_message>
finalizing UI, fixing confusing UI
</commit_message>
<xml_diff>
--- a/PPL4611_KELOMPOK9_Perencanaan.docx
+++ b/PPL4611_KELOMPOK9_Perencanaan.docx
@@ -9313,7 +9313,7 @@
           <w:lang w:val="id-ID" w:eastAsia="id-ID"/>
         </w:rPr>
         <w:drawing>
-          <wp:anchor distT="0" distB="0" distL="114300" distR="114300" simplePos="0" relativeHeight="251655168" behindDoc="0" locked="0" layoutInCell="1" allowOverlap="1" wp14:anchorId="73E03061" wp14:editId="4B633F34">
+          <wp:anchor distT="0" distB="0" distL="114300" distR="114300" simplePos="0" relativeHeight="251651072" behindDoc="0" locked="0" layoutInCell="1" allowOverlap="1" wp14:anchorId="73E03061" wp14:editId="3BCFE000">
             <wp:simplePos x="0" y="0"/>
             <wp:positionH relativeFrom="column">
               <wp:posOffset>0</wp:posOffset>
@@ -9567,7 +9567,7 @@
           <w:lang w:val="id-ID" w:eastAsia="id-ID"/>
         </w:rPr>
         <w:drawing>
-          <wp:inline distT="0" distB="0" distL="0" distR="0" wp14:anchorId="5504C299" wp14:editId="397C9465">
+          <wp:inline distT="0" distB="0" distL="0" distR="0" wp14:anchorId="5504C299" wp14:editId="30D1380B">
             <wp:extent cx="5731510" cy="2938145"/>
             <wp:effectExtent l="0" t="0" r="2540" b="0"/>
             <wp:docPr id="5" name="Picture 5"/>
@@ -10389,7 +10389,7 @@
           <w:lang w:val="id-ID" w:eastAsia="id-ID"/>
         </w:rPr>
         <w:drawing>
-          <wp:anchor distT="0" distB="0" distL="114300" distR="114300" simplePos="0" relativeHeight="251651072" behindDoc="0" locked="0" layoutInCell="1" allowOverlap="1" wp14:anchorId="54618164" wp14:editId="7B55ACBF">
+          <wp:anchor distT="0" distB="0" distL="114300" distR="114300" simplePos="0" relativeHeight="251649024" behindDoc="0" locked="0" layoutInCell="1" allowOverlap="1" wp14:anchorId="54618164" wp14:editId="655FC1E1">
             <wp:simplePos x="0" y="0"/>
             <wp:positionH relativeFrom="column">
               <wp:posOffset>657225</wp:posOffset>
@@ -10582,7 +10582,7 @@
           <w:lang w:val="id-ID" w:eastAsia="id-ID"/>
         </w:rPr>
         <w:drawing>
-          <wp:anchor distT="0" distB="0" distL="114300" distR="114300" simplePos="0" relativeHeight="251659264" behindDoc="0" locked="0" layoutInCell="1" allowOverlap="1" wp14:anchorId="754F0DA7" wp14:editId="20D11539">
+          <wp:anchor distT="0" distB="0" distL="114300" distR="114300" simplePos="0" relativeHeight="251653120" behindDoc="0" locked="0" layoutInCell="1" allowOverlap="1" wp14:anchorId="754F0DA7" wp14:editId="259DC44F">
             <wp:simplePos x="0" y="0"/>
             <wp:positionH relativeFrom="column">
               <wp:posOffset>628650</wp:posOffset>
@@ -10827,7 +10827,7 @@
         </w:rPr>
         <w:lastRenderedPageBreak/>
         <w:drawing>
-          <wp:anchor distT="0" distB="0" distL="114300" distR="114300" simplePos="0" relativeHeight="251683840" behindDoc="0" locked="0" layoutInCell="1" allowOverlap="1" wp14:anchorId="0E2018E7" wp14:editId="1027ECAC">
+          <wp:anchor distT="0" distB="0" distL="114300" distR="114300" simplePos="0" relativeHeight="251661312" behindDoc="0" locked="0" layoutInCell="1" allowOverlap="1" wp14:anchorId="0E2018E7" wp14:editId="3080CFEF">
             <wp:simplePos x="0" y="0"/>
             <wp:positionH relativeFrom="column">
               <wp:posOffset>1078230</wp:posOffset>
@@ -11143,7 +11143,7 @@
         </w:rPr>
         <w:lastRenderedPageBreak/>
         <w:drawing>
-          <wp:anchor distT="0" distB="0" distL="114300" distR="114300" simplePos="0" relativeHeight="251675648" behindDoc="0" locked="0" layoutInCell="1" allowOverlap="1" wp14:anchorId="2A33212A" wp14:editId="66AF4877">
+          <wp:anchor distT="0" distB="0" distL="114300" distR="114300" simplePos="0" relativeHeight="251659264" behindDoc="0" locked="0" layoutInCell="1" allowOverlap="1" wp14:anchorId="2A33212A" wp14:editId="58B5D75E">
             <wp:simplePos x="0" y="0"/>
             <wp:positionH relativeFrom="column">
               <wp:posOffset>1066800</wp:posOffset>
@@ -11380,7 +11380,7 @@
         </w:rPr>
         <w:lastRenderedPageBreak/>
         <w:drawing>
-          <wp:anchor distT="0" distB="0" distL="114300" distR="114300" simplePos="0" relativeHeight="251663360" behindDoc="0" locked="0" layoutInCell="1" allowOverlap="1" wp14:anchorId="40BCBFFA" wp14:editId="6D7BF018">
+          <wp:anchor distT="0" distB="0" distL="114300" distR="114300" simplePos="0" relativeHeight="251656192" behindDoc="0" locked="0" layoutInCell="1" allowOverlap="1" wp14:anchorId="40BCBFFA" wp14:editId="53141F4B">
             <wp:simplePos x="0" y="0"/>
             <wp:positionH relativeFrom="column">
               <wp:posOffset>1095554</wp:posOffset>
@@ -11617,7 +11617,7 @@
         </w:rPr>
         <w:lastRenderedPageBreak/>
         <w:drawing>
-          <wp:anchor distT="0" distB="0" distL="114300" distR="114300" simplePos="0" relativeHeight="251667456" behindDoc="0" locked="0" layoutInCell="1" allowOverlap="1" wp14:anchorId="5AEA69C5" wp14:editId="46B6B404">
+          <wp:anchor distT="0" distB="0" distL="114300" distR="114300" simplePos="0" relativeHeight="251657216" behindDoc="0" locked="0" layoutInCell="1" allowOverlap="1" wp14:anchorId="5AEA69C5" wp14:editId="46015A89">
             <wp:simplePos x="0" y="0"/>
             <wp:positionH relativeFrom="column">
               <wp:posOffset>1069675</wp:posOffset>
@@ -11854,7 +11854,7 @@
         </w:rPr>
         <w:lastRenderedPageBreak/>
         <w:drawing>
-          <wp:anchor distT="0" distB="0" distL="114300" distR="114300" simplePos="0" relativeHeight="251671552" behindDoc="0" locked="0" layoutInCell="1" allowOverlap="1" wp14:anchorId="6A283652" wp14:editId="6A24DB7C">
+          <wp:anchor distT="0" distB="0" distL="114300" distR="114300" simplePos="0" relativeHeight="251658240" behindDoc="0" locked="0" layoutInCell="1" allowOverlap="1" wp14:anchorId="6A283652" wp14:editId="3CFB0EE3">
             <wp:simplePos x="0" y="0"/>
             <wp:positionH relativeFrom="column">
               <wp:posOffset>1112473</wp:posOffset>
@@ -12117,7 +12117,7 @@
           <w:noProof/>
         </w:rPr>
         <w:drawing>
-          <wp:anchor distT="0" distB="0" distL="114300" distR="114300" simplePos="0" relativeHeight="251687936" behindDoc="0" locked="0" layoutInCell="1" allowOverlap="1" wp14:anchorId="27B237FD" wp14:editId="230522AE">
+          <wp:anchor distT="0" distB="0" distL="114300" distR="114300" simplePos="0" relativeHeight="251662336" behindDoc="0" locked="0" layoutInCell="1" allowOverlap="1" wp14:anchorId="27B237FD" wp14:editId="0677017F">
             <wp:simplePos x="0" y="0"/>
             <wp:positionH relativeFrom="column">
               <wp:posOffset>1095555</wp:posOffset>
@@ -12292,7 +12292,7 @@
         </w:rPr>
         <w:lastRenderedPageBreak/>
         <w:drawing>
-          <wp:anchor distT="0" distB="0" distL="114300" distR="114300" simplePos="0" relativeHeight="251679744" behindDoc="0" locked="0" layoutInCell="1" allowOverlap="1" wp14:anchorId="2E2E021F" wp14:editId="17101FA4">
+          <wp:anchor distT="0" distB="0" distL="114300" distR="114300" simplePos="0" relativeHeight="251660288" behindDoc="0" locked="0" layoutInCell="1" allowOverlap="1" wp14:anchorId="2E2E021F" wp14:editId="1E810F40">
             <wp:simplePos x="0" y="0"/>
             <wp:positionH relativeFrom="column">
               <wp:posOffset>1136386</wp:posOffset>
@@ -12431,7 +12431,7 @@
           <w:lang w:val="id-ID" w:eastAsia="id-ID"/>
         </w:rPr>
         <w:drawing>
-          <wp:anchor distT="0" distB="0" distL="114300" distR="114300" simplePos="0" relativeHeight="251694080" behindDoc="0" locked="0" layoutInCell="1" allowOverlap="1" wp14:anchorId="54CF27C8" wp14:editId="609A936B">
+          <wp:anchor distT="0" distB="0" distL="114300" distR="114300" simplePos="0" relativeHeight="251663360" behindDoc="0" locked="0" layoutInCell="1" allowOverlap="1" wp14:anchorId="54CF27C8" wp14:editId="5832C0DF">
             <wp:simplePos x="0" y="0"/>
             <wp:positionH relativeFrom="column">
               <wp:posOffset>1153531</wp:posOffset>
@@ -12575,7 +12575,7 @@
         </w:rPr>
         <w:lastRenderedPageBreak/>
         <w:drawing>
-          <wp:anchor distT="0" distB="0" distL="114300" distR="114300" simplePos="0" relativeHeight="251698176" behindDoc="0" locked="0" layoutInCell="1" allowOverlap="1" wp14:anchorId="3CEFC306" wp14:editId="25165C98">
+          <wp:anchor distT="0" distB="0" distL="114300" distR="114300" simplePos="0" relativeHeight="251664384" behindDoc="0" locked="0" layoutInCell="1" allowOverlap="1" wp14:anchorId="3CEFC306" wp14:editId="2E1E14D0">
             <wp:simplePos x="0" y="0"/>
             <wp:positionH relativeFrom="column">
               <wp:posOffset>663204</wp:posOffset>
@@ -12827,7 +12827,7 @@
           <w:noProof/>
         </w:rPr>
         <w:drawing>
-          <wp:anchor distT="0" distB="0" distL="114300" distR="114300" simplePos="0" relativeHeight="251711488" behindDoc="0" locked="0" layoutInCell="1" allowOverlap="1" wp14:anchorId="0AD6574B" wp14:editId="65EAFC32">
+          <wp:anchor distT="0" distB="0" distL="114300" distR="114300" simplePos="0" relativeHeight="251665408" behindDoc="0" locked="0" layoutInCell="1" allowOverlap="1" wp14:anchorId="0AD6574B" wp14:editId="53113552">
             <wp:simplePos x="0" y="0"/>
             <wp:positionH relativeFrom="column">
               <wp:posOffset>171450</wp:posOffset>
@@ -13113,7 +13113,7 @@
         </w:rPr>
         <w:lastRenderedPageBreak/>
         <w:drawing>
-          <wp:anchor distT="0" distB="0" distL="114300" distR="114300" simplePos="0" relativeHeight="251725824" behindDoc="0" locked="0" layoutInCell="1" allowOverlap="1" wp14:anchorId="5584F698" wp14:editId="02DA0739">
+          <wp:anchor distT="0" distB="0" distL="114300" distR="114300" simplePos="0" relativeHeight="251667456" behindDoc="0" locked="0" layoutInCell="1" allowOverlap="1" wp14:anchorId="5584F698" wp14:editId="563768C0">
             <wp:simplePos x="0" y="0"/>
             <wp:positionH relativeFrom="column">
               <wp:posOffset>1113790</wp:posOffset>
@@ -13182,13 +13182,7 @@
         <w:rPr>
           <w:lang w:val="id-ID"/>
         </w:rPr>
-        <w:t xml:space="preserve">Wireframe </w:t>
-      </w:r>
-      <w:r>
-        <w:rPr>
-          <w:lang w:val="id-ID"/>
-        </w:rPr>
-        <w:t>Menu</w:t>
+        <w:t>Wireframe Menu</w:t>
       </w:r>
       <w:bookmarkEnd w:id="35"/>
     </w:p>
@@ -13513,7 +13507,7 @@
           <w:noProof/>
         </w:rPr>
         <w:drawing>
-          <wp:anchor distT="0" distB="0" distL="114300" distR="114300" simplePos="0" relativeHeight="251718656" behindDoc="0" locked="0" layoutInCell="1" allowOverlap="1" wp14:anchorId="048BEF3A" wp14:editId="0153CF42">
+          <wp:anchor distT="0" distB="0" distL="114300" distR="114300" simplePos="0" relativeHeight="251666432" behindDoc="0" locked="0" layoutInCell="1" allowOverlap="1" wp14:anchorId="048BEF3A" wp14:editId="26BA5F0D">
             <wp:simplePos x="0" y="0"/>
             <wp:positionH relativeFrom="column">
               <wp:posOffset>0</wp:posOffset>
@@ -13594,25 +13588,7 @@
           <w:szCs w:val="24"/>
           <w:lang w:val="id-ID"/>
         </w:rPr>
-        <w:t xml:space="preserve">Dibagian profil dapat mengisi nama, email, phone, dan address. My </w:t>
-      </w:r>
-      <w:r>
-        <w:rPr>
-          <w:rFonts w:ascii="Constantia" w:hAnsi="Constantia"/>
-          <w:sz w:val="24"/>
-          <w:szCs w:val="24"/>
-          <w:lang w:val="id-ID"/>
-        </w:rPr>
-        <w:t>Team’s</w:t>
-      </w:r>
-      <w:r>
-        <w:rPr>
-          <w:rFonts w:ascii="Constantia" w:hAnsi="Constantia"/>
-          <w:sz w:val="24"/>
-          <w:szCs w:val="24"/>
-          <w:lang w:val="id-ID"/>
-        </w:rPr>
-        <w:t xml:space="preserve"> terdapat </w:t>
+        <w:t xml:space="preserve">Dibagian profil dapat mengisi nama, email, phone, dan address. My Team’s terdapat </w:t>
       </w:r>
       <w:r>
         <w:rPr>
@@ -13809,7 +13785,7 @@
         </w:rPr>
         <w:lastRenderedPageBreak/>
         <w:drawing>
-          <wp:anchor distT="0" distB="0" distL="114300" distR="114300" simplePos="0" relativeHeight="251730944" behindDoc="0" locked="0" layoutInCell="1" allowOverlap="1" wp14:anchorId="37D369C1" wp14:editId="0742B747">
+          <wp:anchor distT="0" distB="0" distL="114300" distR="114300" simplePos="0" relativeHeight="251668480" behindDoc="0" locked="0" layoutInCell="1" allowOverlap="1" wp14:anchorId="37D369C1" wp14:editId="56DD2C45">
             <wp:simplePos x="0" y="0"/>
             <wp:positionH relativeFrom="column">
               <wp:posOffset>657225</wp:posOffset>
@@ -13901,25 +13877,7 @@
           <w:szCs w:val="24"/>
           <w:lang w:val="id-ID"/>
         </w:rPr>
-        <w:t xml:space="preserve">Lalu menu schedule bisa membuat jadwal pertandingan dengan siapa, bila permainan selesai maka bisa memberi score, selanjutnya statistic ini dari semua user yang bermain pada game tersebut dan </w:t>
-      </w:r>
-      <w:r>
-        <w:rPr>
-          <w:rFonts w:ascii="Constantia" w:hAnsi="Constantia"/>
-          <w:sz w:val="24"/>
-          <w:szCs w:val="24"/>
-          <w:lang w:val="id-ID"/>
-        </w:rPr>
-        <w:t>ada jumlah menang, draw, dan kalahnya</w:t>
-      </w:r>
-      <w:r>
-        <w:rPr>
-          <w:rFonts w:ascii="Constantia" w:hAnsi="Constantia"/>
-          <w:sz w:val="24"/>
-          <w:szCs w:val="24"/>
-          <w:lang w:val="id-ID"/>
-        </w:rPr>
-        <w:t>.</w:t>
+        <w:t>Lalu menu schedule bisa membuat jadwal pertandingan dengan siapa, bila permainan selesai maka bisa memberi score, selanjutnya statistic ini dari semua user yang bermain pada game tersebut dan ada jumlah menang, draw, dan kalahnya.</w:t>
       </w:r>
     </w:p>
     <w:p>
@@ -14000,7 +13958,7 @@
           <w:noProof/>
         </w:rPr>
         <w:drawing>
-          <wp:anchor distT="0" distB="0" distL="114300" distR="114300" simplePos="0" relativeHeight="251646976" behindDoc="0" locked="0" layoutInCell="1" allowOverlap="1" wp14:anchorId="099BCB04" wp14:editId="257DCDEB">
+          <wp:anchor distT="0" distB="0" distL="114300" distR="114300" simplePos="0" relativeHeight="251646976" behindDoc="0" locked="0" layoutInCell="1" allowOverlap="1" wp14:anchorId="099BCB04" wp14:editId="7DF835E5">
             <wp:simplePos x="0" y="0"/>
             <wp:positionH relativeFrom="column">
               <wp:posOffset>716280</wp:posOffset>
@@ -14073,7 +14031,7 @@
           <w:noProof/>
         </w:rPr>
         <w:drawing>
-          <wp:anchor distT="0" distB="0" distL="114300" distR="114300" simplePos="0" relativeHeight="251640832" behindDoc="0" locked="0" layoutInCell="1" allowOverlap="1" wp14:anchorId="2840FB52" wp14:editId="665180C0">
+          <wp:anchor distT="0" distB="0" distL="114300" distR="114300" simplePos="0" relativeHeight="251645952" behindDoc="0" locked="0" layoutInCell="1" allowOverlap="1" wp14:anchorId="2840FB52" wp14:editId="3638826F">
             <wp:simplePos x="0" y="0"/>
             <wp:positionH relativeFrom="column">
               <wp:posOffset>2148840</wp:posOffset>
@@ -14176,22 +14134,28 @@
       </w:pPr>
       <w:bookmarkStart w:id="39" w:name="_Toc69761887"/>
       <w:r>
+        <w:t>Tampilan Awal</w:t>
+      </w:r>
+      <w:bookmarkEnd w:id="39"/>
+    </w:p>
+    <w:p>
+      <w:r>
         <w:rPr>
           <w:noProof/>
         </w:rPr>
         <w:drawing>
-          <wp:anchor distT="0" distB="0" distL="114300" distR="114300" simplePos="0" relativeHeight="251610112" behindDoc="0" locked="0" layoutInCell="1" allowOverlap="1" wp14:anchorId="55CBC026" wp14:editId="5FC523A2">
+          <wp:anchor distT="0" distB="0" distL="114300" distR="114300" simplePos="0" relativeHeight="251668480" behindDoc="0" locked="0" layoutInCell="1" allowOverlap="1" wp14:anchorId="4FEAC33C" wp14:editId="30F0BA10">
             <wp:simplePos x="0" y="0"/>
             <wp:positionH relativeFrom="column">
-              <wp:posOffset>3543300</wp:posOffset>
+              <wp:posOffset>2156460</wp:posOffset>
             </wp:positionH>
             <wp:positionV relativeFrom="paragraph">
-              <wp:posOffset>217805</wp:posOffset>
+              <wp:posOffset>7620</wp:posOffset>
             </wp:positionV>
-            <wp:extent cx="1414131" cy="3060000"/>
+            <wp:extent cx="1413510" cy="3059430"/>
             <wp:effectExtent l="0" t="0" r="0" b="7620"/>
             <wp:wrapTopAndBottom/>
-            <wp:docPr id="7" name="Picture 7"/>
+            <wp:docPr id="2" name="Picture 2"/>
             <wp:cNvGraphicFramePr>
               <a:graphicFrameLocks xmlns:a="http://schemas.openxmlformats.org/drawingml/2006/main" noChangeAspect="1"/>
             </wp:cNvGraphicFramePr>
@@ -14220,7 +14184,7 @@
                   <pic:spPr bwMode="auto">
                     <a:xfrm>
                       <a:off x="0" y="0"/>
-                      <a:ext cx="1414131" cy="3060000"/>
+                      <a:ext cx="1413510" cy="3059430"/>
                     </a:xfrm>
                     <a:prstGeom prst="rect">
                       <a:avLst/>
@@ -14233,38 +14197,26 @@
                 </pic:pic>
               </a:graphicData>
             </a:graphic>
-            <wp14:sizeRelH relativeFrom="page">
-              <wp14:pctWidth>0</wp14:pctWidth>
-            </wp14:sizeRelH>
-            <wp14:sizeRelV relativeFrom="page">
-              <wp14:pctHeight>0</wp14:pctHeight>
-            </wp14:sizeRelV>
           </wp:anchor>
         </w:drawing>
       </w:r>
       <w:r>
-        <w:t>Tampilan Awal</w:t>
-      </w:r>
-      <w:bookmarkEnd w:id="39"/>
-    </w:p>
-    <w:p>
-      <w:r>
         <w:rPr>
           <w:noProof/>
         </w:rPr>
         <w:drawing>
-          <wp:anchor distT="0" distB="0" distL="114300" distR="114300" simplePos="0" relativeHeight="251616256" behindDoc="0" locked="0" layoutInCell="1" allowOverlap="1" wp14:anchorId="54CA7607" wp14:editId="28F4EE8C">
+          <wp:anchor distT="0" distB="0" distL="114300" distR="114300" simplePos="0" relativeHeight="251685888" behindDoc="1" locked="0" layoutInCell="1" allowOverlap="1" wp14:anchorId="5DEE9796" wp14:editId="1E1EB435">
             <wp:simplePos x="0" y="0"/>
             <wp:positionH relativeFrom="column">
-              <wp:posOffset>685800</wp:posOffset>
+              <wp:posOffset>731520</wp:posOffset>
             </wp:positionH>
             <wp:positionV relativeFrom="paragraph">
               <wp:posOffset>7620</wp:posOffset>
             </wp:positionV>
             <wp:extent cx="1413510" cy="3059430"/>
             <wp:effectExtent l="0" t="0" r="0" b="7620"/>
-            <wp:wrapSquare wrapText="bothSides"/>
-            <wp:docPr id="14" name="Picture 14"/>
+            <wp:wrapTopAndBottom/>
+            <wp:docPr id="12" name="Picture 12"/>
             <wp:cNvGraphicFramePr>
               <a:graphicFrameLocks xmlns:a="http://schemas.openxmlformats.org/drawingml/2006/main" noChangeAspect="1"/>
             </wp:cNvGraphicFramePr>
@@ -14314,15 +14266,15 @@
           <w:noProof/>
         </w:rPr>
         <w:drawing>
-          <wp:anchor distT="0" distB="0" distL="114300" distR="114300" simplePos="0" relativeHeight="251585536" behindDoc="0" locked="0" layoutInCell="1" allowOverlap="1" wp14:anchorId="59083C09" wp14:editId="57702B87">
+          <wp:anchor distT="0" distB="0" distL="114300" distR="114300" simplePos="0" relativeHeight="251610112" behindDoc="0" locked="0" layoutInCell="1" allowOverlap="1" wp14:anchorId="59083C09" wp14:editId="1AF4182B">
             <wp:simplePos x="0" y="0"/>
             <wp:positionH relativeFrom="column">
-              <wp:posOffset>2114550</wp:posOffset>
+              <wp:posOffset>3592830</wp:posOffset>
             </wp:positionH>
             <wp:positionV relativeFrom="paragraph">
-              <wp:posOffset>8255</wp:posOffset>
+              <wp:posOffset>5080</wp:posOffset>
             </wp:positionV>
-            <wp:extent cx="1413678" cy="3060000"/>
+            <wp:extent cx="1413510" cy="3059430"/>
             <wp:effectExtent l="0" t="0" r="0" b="7620"/>
             <wp:wrapSquare wrapText="bothSides"/>
             <wp:docPr id="21" name="Picture 21"/>
@@ -14354,7 +14306,7 @@
                   <pic:spPr bwMode="auto">
                     <a:xfrm>
                       <a:off x="0" y="0"/>
-                      <a:ext cx="1413678" cy="3060000"/>
+                      <a:ext cx="1413510" cy="3059430"/>
                     </a:xfrm>
                     <a:prstGeom prst="rect">
                       <a:avLst/>
@@ -14417,18 +14369,18 @@
         </w:rPr>
         <w:lastRenderedPageBreak/>
         <w:drawing>
-          <wp:anchor distT="0" distB="0" distL="114300" distR="114300" simplePos="0" relativeHeight="251628544" behindDoc="0" locked="0" layoutInCell="1" allowOverlap="1" wp14:anchorId="4E033C93" wp14:editId="0542BC81">
+          <wp:anchor distT="0" distB="0" distL="114300" distR="114300" simplePos="0" relativeHeight="251627520" behindDoc="0" locked="0" layoutInCell="1" allowOverlap="1" wp14:anchorId="50FD8A1C" wp14:editId="214FE4F7">
             <wp:simplePos x="0" y="0"/>
             <wp:positionH relativeFrom="column">
-              <wp:posOffset>693420</wp:posOffset>
+              <wp:posOffset>3596640</wp:posOffset>
             </wp:positionH>
             <wp:positionV relativeFrom="paragraph">
-              <wp:posOffset>1660525</wp:posOffset>
+              <wp:posOffset>1516380</wp:posOffset>
             </wp:positionV>
             <wp:extent cx="1413510" cy="3059430"/>
             <wp:effectExtent l="0" t="0" r="0" b="7620"/>
             <wp:wrapTopAndBottom/>
-            <wp:docPr id="27" name="Picture 27"/>
+            <wp:docPr id="28" name="Picture 28"/>
             <wp:cNvGraphicFramePr>
               <a:graphicFrameLocks xmlns:a="http://schemas.openxmlformats.org/drawingml/2006/main" noChangeAspect="1"/>
             </wp:cNvGraphicFramePr>
@@ -14436,7 +14388,7 @@
               <a:graphicData uri="http://schemas.openxmlformats.org/drawingml/2006/picture">
                 <pic:pic xmlns:pic="http://schemas.openxmlformats.org/drawingml/2006/picture">
                   <pic:nvPicPr>
-                    <pic:cNvPr id="0" name="Picture 4"/>
+                    <pic:cNvPr id="0" name="Picture 5"/>
                     <pic:cNvPicPr>
                       <a:picLocks noChangeAspect="1" noChangeArrowheads="1"/>
                     </pic:cNvPicPr>
@@ -14482,23 +14434,107 @@
       <w:r>
         <w:rPr>
           <w:rFonts w:ascii="Constantia" w:hAnsi="Constantia"/>
+          <w:sz w:val="24"/>
+          <w:szCs w:val="24"/>
+        </w:rPr>
+        <w:t>Pada tampilan awal (</w:t>
+      </w:r>
+      <w:r>
+        <w:rPr>
+          <w:rFonts w:ascii="Constantia" w:hAnsi="Constantia"/>
+          <w:i/>
+          <w:iCs/>
+          <w:sz w:val="24"/>
+          <w:szCs w:val="24"/>
+        </w:rPr>
+        <w:t>landing page</w:t>
+      </w:r>
+      <w:r>
+        <w:rPr>
+          <w:rFonts w:ascii="Constantia" w:hAnsi="Constantia"/>
+          <w:sz w:val="24"/>
+          <w:szCs w:val="24"/>
+        </w:rPr>
+        <w:t xml:space="preserve">) akan </w:t>
+      </w:r>
+      <w:r>
+        <w:rPr>
+          <w:rFonts w:ascii="Constantia" w:hAnsi="Constantia"/>
+          <w:sz w:val="24"/>
+          <w:szCs w:val="24"/>
+        </w:rPr>
+        <w:t>diperlihatkan daftar kelompok (</w:t>
+      </w:r>
+      <w:r>
+        <w:rPr>
+          <w:rFonts w:ascii="Constantia" w:hAnsi="Constantia"/>
+          <w:i/>
+          <w:iCs/>
+          <w:sz w:val="24"/>
+          <w:szCs w:val="24"/>
+        </w:rPr>
+        <w:t>team</w:t>
+      </w:r>
+      <w:r>
+        <w:rPr>
+          <w:rFonts w:ascii="Constantia" w:hAnsi="Constantia"/>
+          <w:sz w:val="24"/>
+          <w:szCs w:val="24"/>
+        </w:rPr>
+        <w:t xml:space="preserve">) dari user yang bersangkutan. Apabila di </w:t>
+      </w:r>
+      <w:r>
+        <w:rPr>
+          <w:rFonts w:ascii="Constantia" w:hAnsi="Constantia"/>
+          <w:sz w:val="24"/>
+          <w:szCs w:val="24"/>
+        </w:rPr>
+        <w:t xml:space="preserve">kanan tim terdapat ikon </w:t>
+      </w:r>
+      <w:r>
+        <w:rPr>
+          <w:rFonts w:ascii="Constantia" w:hAnsi="Constantia"/>
+          <w:sz w:val="24"/>
+          <w:szCs w:val="24"/>
+        </w:rPr>
+        <w:t xml:space="preserve">mahkota </w:t>
+      </w:r>
+      <w:r>
+        <w:rPr>
+          <w:rFonts w:ascii="Constantia" w:hAnsi="Constantia"/>
+          <w:sz w:val="24"/>
+          <w:szCs w:val="24"/>
+        </w:rPr>
+        <w:t>maka user tersebut menjabat sebagai ketua dalam tim yang memiliki peranan untuk menambah anggota, membuat jadwal, dan menentukan skor penilaian jadwal. Lalu ada jadwal kegiatan user yang belum diselesaikan atau masih dalam status akan berlangsung. User dapat melihat detail statistik urutan peringkat pemain dalam tim tersebut.</w:t>
+      </w:r>
+    </w:p>
+    <w:p>
+      <w:pPr>
+        <w:ind w:left="1134" w:firstLine="720"/>
+        <w:jc w:val="both"/>
+        <w:rPr>
+          <w:rFonts w:ascii="Constantia" w:hAnsi="Constantia"/>
+          <w:sz w:val="24"/>
+          <w:szCs w:val="24"/>
+        </w:rPr>
+      </w:pPr>
+      <w:r>
+        <w:rPr>
           <w:noProof/>
-          <w:sz w:val="24"/>
-          <w:szCs w:val="24"/>
         </w:rPr>
         <w:drawing>
-          <wp:anchor distT="0" distB="0" distL="114300" distR="114300" simplePos="0" relativeHeight="251622400" behindDoc="0" locked="0" layoutInCell="1" allowOverlap="1" wp14:anchorId="424D53B4" wp14:editId="6C4647E6">
+          <wp:anchor distT="0" distB="0" distL="114300" distR="114300" simplePos="0" relativeHeight="251741184" behindDoc="0" locked="0" layoutInCell="1" allowOverlap="1" wp14:anchorId="285F7CC2" wp14:editId="110FAC2E">
             <wp:simplePos x="0" y="0"/>
             <wp:positionH relativeFrom="column">
-              <wp:posOffset>2125980</wp:posOffset>
+              <wp:posOffset>2164080</wp:posOffset>
             </wp:positionH>
             <wp:positionV relativeFrom="paragraph">
-              <wp:posOffset>1662430</wp:posOffset>
+              <wp:posOffset>9525</wp:posOffset>
             </wp:positionV>
             <wp:extent cx="1413510" cy="3059430"/>
             <wp:effectExtent l="0" t="0" r="0" b="7620"/>
             <wp:wrapTopAndBottom/>
-            <wp:docPr id="26" name="Picture 26"/>
+            <wp:docPr id="22" name="Picture 22"/>
             <wp:cNvGraphicFramePr>
               <a:graphicFrameLocks xmlns:a="http://schemas.openxmlformats.org/drawingml/2006/main" noChangeAspect="1"/>
             </wp:cNvGraphicFramePr>
@@ -14506,7 +14542,7 @@
               <a:graphicData uri="http://schemas.openxmlformats.org/drawingml/2006/picture">
                 <pic:pic xmlns:pic="http://schemas.openxmlformats.org/drawingml/2006/picture">
                   <pic:nvPicPr>
-                    <pic:cNvPr id="0" name="Picture 3"/>
+                    <pic:cNvPr id="0" name="Picture 4"/>
                     <pic:cNvPicPr>
                       <a:picLocks noChangeAspect="1" noChangeArrowheads="1"/>
                     </pic:cNvPicPr>
@@ -14540,35 +14576,26 @@
                 </pic:pic>
               </a:graphicData>
             </a:graphic>
-            <wp14:sizeRelH relativeFrom="page">
-              <wp14:pctWidth>0</wp14:pctWidth>
-            </wp14:sizeRelH>
-            <wp14:sizeRelV relativeFrom="page">
-              <wp14:pctHeight>0</wp14:pctHeight>
-            </wp14:sizeRelV>
           </wp:anchor>
         </w:drawing>
       </w:r>
       <w:r>
         <w:rPr>
-          <w:rFonts w:ascii="Constantia" w:hAnsi="Constantia"/>
           <w:noProof/>
-          <w:sz w:val="24"/>
-          <w:szCs w:val="24"/>
         </w:rPr>
         <w:drawing>
-          <wp:anchor distT="0" distB="0" distL="114300" distR="114300" simplePos="0" relativeHeight="251634688" behindDoc="0" locked="0" layoutInCell="1" allowOverlap="1" wp14:anchorId="50FD8A1C" wp14:editId="5F4134BE">
+          <wp:anchor distT="0" distB="0" distL="114300" distR="114300" simplePos="0" relativeHeight="251713536" behindDoc="0" locked="0" layoutInCell="1" allowOverlap="1" wp14:anchorId="14836CC3" wp14:editId="214D0906">
             <wp:simplePos x="0" y="0"/>
             <wp:positionH relativeFrom="column">
-              <wp:posOffset>3566160</wp:posOffset>
+              <wp:posOffset>731520</wp:posOffset>
             </wp:positionH>
             <wp:positionV relativeFrom="paragraph">
-              <wp:posOffset>1658620</wp:posOffset>
+              <wp:posOffset>9525</wp:posOffset>
             </wp:positionV>
             <wp:extent cx="1413510" cy="3059430"/>
             <wp:effectExtent l="0" t="0" r="0" b="7620"/>
             <wp:wrapTopAndBottom/>
-            <wp:docPr id="28" name="Picture 28"/>
+            <wp:docPr id="18" name="Picture 18"/>
             <wp:cNvGraphicFramePr>
               <a:graphicFrameLocks xmlns:a="http://schemas.openxmlformats.org/drawingml/2006/main" noChangeAspect="1"/>
             </wp:cNvGraphicFramePr>
@@ -14576,7 +14603,7 @@
               <a:graphicData uri="http://schemas.openxmlformats.org/drawingml/2006/picture">
                 <pic:pic xmlns:pic="http://schemas.openxmlformats.org/drawingml/2006/picture">
                   <pic:nvPicPr>
-                    <pic:cNvPr id="0" name="Picture 5"/>
+                    <pic:cNvPr id="0" name="Picture 3"/>
                     <pic:cNvPicPr>
                       <a:picLocks noChangeAspect="1" noChangeArrowheads="1"/>
                     </pic:cNvPicPr>
@@ -14610,86 +14637,9 @@
                 </pic:pic>
               </a:graphicData>
             </a:graphic>
-            <wp14:sizeRelH relativeFrom="page">
-              <wp14:pctWidth>0</wp14:pctWidth>
-            </wp14:sizeRelH>
-            <wp14:sizeRelV relativeFrom="page">
-              <wp14:pctHeight>0</wp14:pctHeight>
-            </wp14:sizeRelV>
           </wp:anchor>
         </w:drawing>
       </w:r>
-      <w:r>
-        <w:rPr>
-          <w:rFonts w:ascii="Constantia" w:hAnsi="Constantia"/>
-          <w:sz w:val="24"/>
-          <w:szCs w:val="24"/>
-        </w:rPr>
-        <w:t>Pada tampilan awal (</w:t>
-      </w:r>
-      <w:r>
-        <w:rPr>
-          <w:rFonts w:ascii="Constantia" w:hAnsi="Constantia"/>
-          <w:i/>
-          <w:iCs/>
-          <w:sz w:val="24"/>
-          <w:szCs w:val="24"/>
-        </w:rPr>
-        <w:t>landing page</w:t>
-      </w:r>
-      <w:r>
-        <w:rPr>
-          <w:rFonts w:ascii="Constantia" w:hAnsi="Constantia"/>
-          <w:sz w:val="24"/>
-          <w:szCs w:val="24"/>
-        </w:rPr>
-        <w:t xml:space="preserve">) akan </w:t>
-      </w:r>
-      <w:r>
-        <w:rPr>
-          <w:rFonts w:ascii="Constantia" w:hAnsi="Constantia"/>
-          <w:sz w:val="24"/>
-          <w:szCs w:val="24"/>
-        </w:rPr>
-        <w:t>diperlihatkan daftar kelompok (</w:t>
-      </w:r>
-      <w:r>
-        <w:rPr>
-          <w:rFonts w:ascii="Constantia" w:hAnsi="Constantia"/>
-          <w:i/>
-          <w:iCs/>
-          <w:sz w:val="24"/>
-          <w:szCs w:val="24"/>
-        </w:rPr>
-        <w:t>team</w:t>
-      </w:r>
-      <w:r>
-        <w:rPr>
-          <w:rFonts w:ascii="Constantia" w:hAnsi="Constantia"/>
-          <w:sz w:val="24"/>
-          <w:szCs w:val="24"/>
-        </w:rPr>
-        <w:t xml:space="preserve">) dari user yang bersangkutan. Apabila di </w:t>
-      </w:r>
-      <w:r>
-        <w:rPr>
-          <w:rFonts w:ascii="Constantia" w:hAnsi="Constantia"/>
-          <w:sz w:val="24"/>
-          <w:szCs w:val="24"/>
-        </w:rPr>
-        <w:t>kanan tim terdapat ikon hati maka user tersebut menjabat sebagai ketua dalam tim yang memiliki peranan untuk menambah anggota, membuat jadwal, dan menentukan skor penilaian jadwal. Lalu ada jadwal kegiatan user yang belum diselesaikan atau masih dalam status akan berlangsung. User dapat melihat detail statistik urutan peringkat pemain dalam tim tersebut.</w:t>
-      </w:r>
-    </w:p>
-    <w:p>
-      <w:pPr>
-        <w:ind w:left="1134" w:firstLine="720"/>
-        <w:jc w:val="both"/>
-        <w:rPr>
-          <w:rFonts w:ascii="Constantia" w:hAnsi="Constantia"/>
-          <w:sz w:val="24"/>
-          <w:szCs w:val="24"/>
-        </w:rPr>
-      </w:pPr>
       <w:r>
         <w:rPr>
           <w:rFonts w:ascii="Constantia" w:hAnsi="Constantia"/>
@@ -14789,18 +14739,18 @@
         </w:rPr>
         <w:lastRenderedPageBreak/>
         <w:drawing>
-          <wp:anchor distT="0" distB="0" distL="114300" distR="114300" simplePos="0" relativeHeight="251603968" behindDoc="0" locked="0" layoutInCell="1" allowOverlap="1" wp14:anchorId="74331C98" wp14:editId="63915655">
+          <wp:anchor distT="0" distB="0" distL="114300" distR="114300" simplePos="0" relativeHeight="251633664" behindDoc="0" locked="0" layoutInCell="1" allowOverlap="1" wp14:anchorId="55B902BA" wp14:editId="235FFA62">
             <wp:simplePos x="0" y="0"/>
             <wp:positionH relativeFrom="column">
-              <wp:posOffset>723900</wp:posOffset>
+              <wp:posOffset>3596640</wp:posOffset>
             </wp:positionH>
             <wp:positionV relativeFrom="paragraph">
-              <wp:posOffset>220345</wp:posOffset>
+              <wp:posOffset>220980</wp:posOffset>
             </wp:positionV>
             <wp:extent cx="1413510" cy="3059430"/>
             <wp:effectExtent l="0" t="0" r="0" b="7620"/>
-            <wp:wrapSquare wrapText="bothSides"/>
-            <wp:docPr id="24" name="Picture 24"/>
+            <wp:wrapTopAndBottom/>
+            <wp:docPr id="25" name="Picture 25"/>
             <wp:cNvGraphicFramePr>
               <a:graphicFrameLocks xmlns:a="http://schemas.openxmlformats.org/drawingml/2006/main" noChangeAspect="1"/>
             </wp:cNvGraphicFramePr>
@@ -14808,7 +14758,7 @@
               <a:graphicData uri="http://schemas.openxmlformats.org/drawingml/2006/picture">
                 <pic:pic xmlns:pic="http://schemas.openxmlformats.org/drawingml/2006/picture">
                   <pic:nvPicPr>
-                    <pic:cNvPr id="0" name="Picture 7"/>
+                    <pic:cNvPr id="0" name="Picture 8"/>
                     <pic:cNvPicPr>
                       <a:picLocks noChangeAspect="1" noChangeArrowheads="1"/>
                     </pic:cNvPicPr>
@@ -14854,20 +14804,21 @@
       <w:r>
         <w:rPr>
           <w:noProof/>
+          <w:szCs w:val="24"/>
         </w:rPr>
         <w:drawing>
-          <wp:anchor distT="0" distB="0" distL="114300" distR="114300" simplePos="0" relativeHeight="251597824" behindDoc="0" locked="0" layoutInCell="1" allowOverlap="1" wp14:anchorId="55B902BA" wp14:editId="59A9D7A4">
+          <wp:anchor distT="0" distB="0" distL="114300" distR="114300" simplePos="0" relativeHeight="251747328" behindDoc="0" locked="0" layoutInCell="1" allowOverlap="1" wp14:anchorId="7D3654D4" wp14:editId="341534DB">
             <wp:simplePos x="0" y="0"/>
             <wp:positionH relativeFrom="column">
-              <wp:posOffset>3604260</wp:posOffset>
+              <wp:posOffset>2164080</wp:posOffset>
             </wp:positionH>
             <wp:positionV relativeFrom="paragraph">
-              <wp:posOffset>222885</wp:posOffset>
+              <wp:posOffset>220980</wp:posOffset>
             </wp:positionV>
             <wp:extent cx="1413510" cy="3059430"/>
             <wp:effectExtent l="0" t="0" r="0" b="7620"/>
-            <wp:wrapSquare wrapText="bothSides"/>
-            <wp:docPr id="25" name="Picture 25"/>
+            <wp:wrapTopAndBottom/>
+            <wp:docPr id="41" name="Picture 41"/>
             <wp:cNvGraphicFramePr>
               <a:graphicFrameLocks xmlns:a="http://schemas.openxmlformats.org/drawingml/2006/main" noChangeAspect="1"/>
             </wp:cNvGraphicFramePr>
@@ -14875,7 +14826,7 @@
               <a:graphicData uri="http://schemas.openxmlformats.org/drawingml/2006/picture">
                 <pic:pic xmlns:pic="http://schemas.openxmlformats.org/drawingml/2006/picture">
                   <pic:nvPicPr>
-                    <pic:cNvPr id="0" name="Picture 8"/>
+                    <pic:cNvPr id="0" name="Picture 5"/>
                     <pic:cNvPicPr>
                       <a:picLocks noChangeAspect="1" noChangeArrowheads="1"/>
                     </pic:cNvPicPr>
@@ -14909,12 +14860,6 @@
                 </pic:pic>
               </a:graphicData>
             </a:graphic>
-            <wp14:sizeRelH relativeFrom="page">
-              <wp14:pctWidth>0</wp14:pctWidth>
-            </wp14:sizeRelH>
-            <wp14:sizeRelV relativeFrom="page">
-              <wp14:pctHeight>0</wp14:pctHeight>
-            </wp14:sizeRelV>
           </wp:anchor>
         </w:drawing>
       </w:r>
@@ -14923,18 +14868,18 @@
           <w:noProof/>
         </w:rPr>
         <w:drawing>
-          <wp:anchor distT="0" distB="0" distL="114300" distR="114300" simplePos="0" relativeHeight="251591680" behindDoc="0" locked="0" layoutInCell="1" allowOverlap="1" wp14:anchorId="73B7C0AF" wp14:editId="63C28378">
+          <wp:anchor distT="0" distB="0" distL="114300" distR="114300" simplePos="0" relativeHeight="251638784" behindDoc="0" locked="0" layoutInCell="1" allowOverlap="1" wp14:anchorId="74331C98" wp14:editId="2C997254">
             <wp:simplePos x="0" y="0"/>
             <wp:positionH relativeFrom="column">
-              <wp:posOffset>2164080</wp:posOffset>
+              <wp:posOffset>723900</wp:posOffset>
             </wp:positionH>
             <wp:positionV relativeFrom="paragraph">
-              <wp:posOffset>222885</wp:posOffset>
+              <wp:posOffset>220345</wp:posOffset>
             </wp:positionV>
             <wp:extent cx="1413510" cy="3059430"/>
             <wp:effectExtent l="0" t="0" r="0" b="7620"/>
             <wp:wrapSquare wrapText="bothSides"/>
-            <wp:docPr id="23" name="Picture 23"/>
+            <wp:docPr id="24" name="Picture 24"/>
             <wp:cNvGraphicFramePr>
               <a:graphicFrameLocks xmlns:a="http://schemas.openxmlformats.org/drawingml/2006/main" noChangeAspect="1"/>
             </wp:cNvGraphicFramePr>
@@ -14942,7 +14887,7 @@
               <a:graphicData uri="http://schemas.openxmlformats.org/drawingml/2006/picture">
                 <pic:pic xmlns:pic="http://schemas.openxmlformats.org/drawingml/2006/picture">
                   <pic:nvPicPr>
-                    <pic:cNvPr id="0" name="Picture 6"/>
+                    <pic:cNvPr id="0" name="Picture 7"/>
                     <pic:cNvPicPr>
                       <a:picLocks noChangeAspect="1" noChangeArrowheads="1"/>
                     </pic:cNvPicPr>
@@ -14990,15 +14935,6 @@
       </w:r>
       <w:bookmarkEnd w:id="40"/>
     </w:p>
-    <w:p/>
-    <w:p/>
-    <w:p/>
-    <w:p/>
-    <w:p/>
-    <w:p/>
-    <w:p/>
-    <w:p/>
-    <w:p/>
     <w:p>
       <w:pPr>
         <w:ind w:left="1134" w:firstLine="720"/>
@@ -15015,7 +14951,23 @@
           <w:sz w:val="24"/>
           <w:szCs w:val="24"/>
         </w:rPr>
-        <w:t>Pada tampilan profil terdapat 3 menu untuk melihat profil lengkap user, daftar tim yang diikuti user, dan statistik peringkat user dari tiap team yang diikuti. Apabila user berstatus ketua makan akan terlihat ikon hati.</w:t>
+        <w:t xml:space="preserve">Pada tampilan profil terdapat 3 menu untuk melihat profil lengkap user, daftar tim yang diikuti user, dan statistik peringkat user dari tiap team yang diikuti. Apabila user berstatus ketua maka akan terlihat ikon </w:t>
+      </w:r>
+      <w:r>
+        <w:rPr>
+          <w:rFonts w:ascii="Constantia" w:hAnsi="Constantia"/>
+          <w:sz w:val="24"/>
+          <w:szCs w:val="24"/>
+        </w:rPr>
+        <w:t>mahkota</w:t>
+      </w:r>
+      <w:r>
+        <w:rPr>
+          <w:rFonts w:ascii="Constantia" w:hAnsi="Constantia"/>
+          <w:sz w:val="24"/>
+          <w:szCs w:val="24"/>
+        </w:rPr>
+        <w:t>.</w:t>
       </w:r>
     </w:p>
     <w:p>
@@ -15038,28 +14990,22 @@
       </w:pPr>
       <w:bookmarkStart w:id="41" w:name="_Toc69761889"/>
       <w:r>
-        <w:t>Tampilan Tim</w:t>
-      </w:r>
-      <w:bookmarkEnd w:id="41"/>
-    </w:p>
-    <w:p>
-      <w:r>
         <w:rPr>
           <w:noProof/>
         </w:rPr>
         <w:drawing>
-          <wp:anchor distT="0" distB="0" distL="114300" distR="114300" simplePos="0" relativeHeight="251659264" behindDoc="0" locked="0" layoutInCell="1" allowOverlap="1" wp14:anchorId="2883E24C" wp14:editId="383A8B14">
+          <wp:anchor distT="0" distB="0" distL="114300" distR="114300" simplePos="0" relativeHeight="251750400" behindDoc="0" locked="0" layoutInCell="1" allowOverlap="1" wp14:anchorId="30600112" wp14:editId="15C3BFE8">
             <wp:simplePos x="0" y="0"/>
             <wp:positionH relativeFrom="column">
-              <wp:posOffset>3596640</wp:posOffset>
+              <wp:posOffset>716280</wp:posOffset>
             </wp:positionH>
             <wp:positionV relativeFrom="paragraph">
-              <wp:posOffset>7620</wp:posOffset>
+              <wp:posOffset>221615</wp:posOffset>
             </wp:positionV>
             <wp:extent cx="1413510" cy="3059430"/>
             <wp:effectExtent l="0" t="0" r="0" b="7620"/>
-            <wp:wrapSquare wrapText="bothSides"/>
-            <wp:docPr id="39" name="Picture 39"/>
+            <wp:wrapTopAndBottom/>
+            <wp:docPr id="42" name="Picture 42"/>
             <wp:cNvGraphicFramePr>
               <a:graphicFrameLocks xmlns:a="http://schemas.openxmlformats.org/drawingml/2006/main" noChangeAspect="1"/>
             </wp:cNvGraphicFramePr>
@@ -15067,7 +15013,7 @@
               <a:graphicData uri="http://schemas.openxmlformats.org/drawingml/2006/picture">
                 <pic:pic xmlns:pic="http://schemas.openxmlformats.org/drawingml/2006/picture">
                   <pic:nvPicPr>
-                    <pic:cNvPr id="0" name="Picture 22"/>
+                    <pic:cNvPr id="0" name="Picture 6"/>
                     <pic:cNvPicPr>
                       <a:picLocks noChangeAspect="1" noChangeArrowheads="1"/>
                     </pic:cNvPicPr>
@@ -15101,32 +15047,32 @@
                 </pic:pic>
               </a:graphicData>
             </a:graphic>
-            <wp14:sizeRelH relativeFrom="page">
-              <wp14:pctWidth>0</wp14:pctWidth>
-            </wp14:sizeRelH>
-            <wp14:sizeRelV relativeFrom="page">
-              <wp14:pctHeight>0</wp14:pctHeight>
-            </wp14:sizeRelV>
           </wp:anchor>
         </w:drawing>
       </w:r>
       <w:r>
+        <w:t>Tampilan Tim</w:t>
+      </w:r>
+      <w:bookmarkEnd w:id="41"/>
+    </w:p>
+    <w:p>
+      <w:r>
         <w:rPr>
           <w:noProof/>
         </w:rPr>
         <w:drawing>
-          <wp:anchor distT="0" distB="0" distL="114300" distR="114300" simplePos="0" relativeHeight="251658240" behindDoc="0" locked="0" layoutInCell="1" allowOverlap="1" wp14:anchorId="256D4B32" wp14:editId="38F65B1A">
+          <wp:anchor distT="0" distB="0" distL="114300" distR="114300" simplePos="0" relativeHeight="251645952" behindDoc="0" locked="0" layoutInCell="1" allowOverlap="1" wp14:anchorId="2883E24C" wp14:editId="11A5F463">
             <wp:simplePos x="0" y="0"/>
             <wp:positionH relativeFrom="column">
-              <wp:posOffset>2156460</wp:posOffset>
+              <wp:posOffset>3596640</wp:posOffset>
             </wp:positionH>
             <wp:positionV relativeFrom="paragraph">
-              <wp:posOffset>6985</wp:posOffset>
+              <wp:posOffset>7620</wp:posOffset>
             </wp:positionV>
             <wp:extent cx="1413510" cy="3059430"/>
             <wp:effectExtent l="0" t="0" r="0" b="7620"/>
             <wp:wrapSquare wrapText="bothSides"/>
-            <wp:docPr id="37" name="Picture 37"/>
+            <wp:docPr id="39" name="Picture 39"/>
             <wp:cNvGraphicFramePr>
               <a:graphicFrameLocks xmlns:a="http://schemas.openxmlformats.org/drawingml/2006/main" noChangeAspect="1"/>
             </wp:cNvGraphicFramePr>
@@ -15134,7 +15080,7 @@
               <a:graphicData uri="http://schemas.openxmlformats.org/drawingml/2006/picture">
                 <pic:pic xmlns:pic="http://schemas.openxmlformats.org/drawingml/2006/picture">
                   <pic:nvPicPr>
-                    <pic:cNvPr id="0" name="Picture 20"/>
+                    <pic:cNvPr id="0" name="Picture 22"/>
                     <pic:cNvPicPr>
                       <a:picLocks noChangeAspect="1" noChangeArrowheads="1"/>
                     </pic:cNvPicPr>
@@ -15182,10 +15128,10 @@
           <w:noProof/>
         </w:rPr>
         <w:drawing>
-          <wp:anchor distT="0" distB="0" distL="114300" distR="114300" simplePos="0" relativeHeight="251656192" behindDoc="0" locked="0" layoutInCell="1" allowOverlap="1" wp14:anchorId="2D35AC0C" wp14:editId="5E11D04E">
+          <wp:anchor distT="0" distB="0" distL="114300" distR="114300" simplePos="0" relativeHeight="251643904" behindDoc="0" locked="0" layoutInCell="1" allowOverlap="1" wp14:anchorId="256D4B32" wp14:editId="269D29EC">
             <wp:simplePos x="0" y="0"/>
             <wp:positionH relativeFrom="column">
-              <wp:posOffset>716280</wp:posOffset>
+              <wp:posOffset>2156460</wp:posOffset>
             </wp:positionH>
             <wp:positionV relativeFrom="paragraph">
               <wp:posOffset>6985</wp:posOffset>
@@ -15193,7 +15139,7 @@
             <wp:extent cx="1413510" cy="3059430"/>
             <wp:effectExtent l="0" t="0" r="0" b="7620"/>
             <wp:wrapSquare wrapText="bothSides"/>
-            <wp:docPr id="36" name="Picture 36"/>
+            <wp:docPr id="37" name="Picture 37"/>
             <wp:cNvGraphicFramePr>
               <a:graphicFrameLocks xmlns:a="http://schemas.openxmlformats.org/drawingml/2006/main" noChangeAspect="1"/>
             </wp:cNvGraphicFramePr>
@@ -15201,7 +15147,7 @@
               <a:graphicData uri="http://schemas.openxmlformats.org/drawingml/2006/picture">
                 <pic:pic xmlns:pic="http://schemas.openxmlformats.org/drawingml/2006/picture">
                   <pic:nvPicPr>
-                    <pic:cNvPr id="0" name="Picture 19"/>
+                    <pic:cNvPr id="0" name="Picture 20"/>
                     <pic:cNvPicPr>
                       <a:picLocks noChangeAspect="1" noChangeArrowheads="1"/>
                     </pic:cNvPicPr>
@@ -15248,20 +15194,6 @@
     <w:p/>
     <w:p/>
     <w:p/>
-    <w:p/>
-    <w:p/>
-    <w:p/>
-    <w:p/>
-    <w:p/>
-    <w:p/>
-    <w:p/>
-    <w:p/>
-    <w:p/>
-    <w:p>
-      <w:r>
-        <w:br w:type="page"/>
-      </w:r>
-    </w:p>
     <w:p>
       <w:pPr>
         <w:ind w:left="1134" w:firstLine="720"/>
@@ -15278,7 +15210,7 @@
         </w:rPr>
         <w:lastRenderedPageBreak/>
         <w:drawing>
-          <wp:anchor distT="0" distB="0" distL="114300" distR="114300" simplePos="0" relativeHeight="251661312" behindDoc="0" locked="0" layoutInCell="1" allowOverlap="1" wp14:anchorId="49065796" wp14:editId="6C7134B2">
+          <wp:anchor distT="0" distB="0" distL="114300" distR="114300" simplePos="0" relativeHeight="251654144" behindDoc="0" locked="0" layoutInCell="1" allowOverlap="1" wp14:anchorId="49065796" wp14:editId="765DFFCC">
             <wp:simplePos x="0" y="0"/>
             <wp:positionH relativeFrom="column">
               <wp:posOffset>2156460</wp:posOffset>
@@ -15345,7 +15277,7 @@
           <w:noProof/>
         </w:rPr>
         <w:drawing>
-          <wp:anchor distT="0" distB="0" distL="114300" distR="114300" simplePos="0" relativeHeight="251662336" behindDoc="0" locked="0" layoutInCell="1" allowOverlap="1" wp14:anchorId="66473515" wp14:editId="4DFF943D">
+          <wp:anchor distT="0" distB="0" distL="114300" distR="114300" simplePos="0" relativeHeight="251655168" behindDoc="0" locked="0" layoutInCell="1" allowOverlap="1" wp14:anchorId="66473515" wp14:editId="0F2B36BD">
             <wp:simplePos x="0" y="0"/>
             <wp:positionH relativeFrom="column">
               <wp:posOffset>708660</wp:posOffset>
@@ -15412,7 +15344,7 @@
           <w:noProof/>
         </w:rPr>
         <w:drawing>
-          <wp:anchor distT="0" distB="0" distL="114300" distR="114300" simplePos="0" relativeHeight="251653120" behindDoc="0" locked="0" layoutInCell="1" allowOverlap="1" wp14:anchorId="196EA9ED" wp14:editId="60E6C080">
+          <wp:anchor distT="0" distB="0" distL="114300" distR="114300" simplePos="0" relativeHeight="251650048" behindDoc="0" locked="0" layoutInCell="1" allowOverlap="1" wp14:anchorId="196EA9ED" wp14:editId="07DFAD6E">
             <wp:simplePos x="0" y="0"/>
             <wp:positionH relativeFrom="column">
               <wp:posOffset>2152650</wp:posOffset>
@@ -15479,7 +15411,7 @@
           <w:noProof/>
         </w:rPr>
         <w:drawing>
-          <wp:anchor distT="0" distB="0" distL="114300" distR="114300" simplePos="0" relativeHeight="251655168" behindDoc="0" locked="0" layoutInCell="1" allowOverlap="1" wp14:anchorId="77121FF9" wp14:editId="0F73CE43">
+          <wp:anchor distT="0" distB="0" distL="114300" distR="114300" simplePos="0" relativeHeight="251652096" behindDoc="0" locked="0" layoutInCell="1" allowOverlap="1" wp14:anchorId="77121FF9" wp14:editId="2B0D145A">
             <wp:simplePos x="0" y="0"/>
             <wp:positionH relativeFrom="column">
               <wp:posOffset>708660</wp:posOffset>
@@ -15547,7 +15479,31 @@
           <w:sz w:val="24"/>
           <w:szCs w:val="24"/>
         </w:rPr>
-        <w:t>Berikut merupakan tampilan detail tim yang dapat dilihat oleh user. Apabila user berstatus ketua maka pada detail member akan terlihat ikon hati. Dalam detail tim ini akan terlihat daftar peserta, jadwal, dan statistik/</w:t>
+        <w:t xml:space="preserve">Berikut merupakan tampilan detail tim yang dapat dilihat oleh user. Apabila user berstatus ketua maka pada detail member akan terlihat ikon </w:t>
+      </w:r>
+      <w:r>
+        <w:rPr>
+          <w:rFonts w:ascii="Constantia" w:hAnsi="Constantia"/>
+          <w:sz w:val="24"/>
+          <w:szCs w:val="24"/>
+        </w:rPr>
+        <w:t>mahkota</w:t>
+      </w:r>
+      <w:r>
+        <w:rPr>
+          <w:rFonts w:ascii="Constantia" w:hAnsi="Constantia"/>
+          <w:sz w:val="24"/>
+          <w:szCs w:val="24"/>
+        </w:rPr>
+        <w:t>. Dalam detail tim ini akan terlihat daftar peserta, jadwal, dan statistik</w:t>
+      </w:r>
+      <w:r>
+        <w:rPr>
+          <w:rFonts w:ascii="Constantia" w:hAnsi="Constantia"/>
+          <w:sz w:val="24"/>
+          <w:szCs w:val="24"/>
+        </w:rPr>
+        <w:t xml:space="preserve"> (</w:t>
       </w:r>
       <w:r>
         <w:rPr>
@@ -15558,6 +15514,14 @@
           <w:szCs w:val="24"/>
         </w:rPr>
         <w:t>leaderboard</w:t>
+      </w:r>
+      <w:r>
+        <w:rPr>
+          <w:rFonts w:ascii="Constantia" w:hAnsi="Constantia"/>
+          <w:sz w:val="24"/>
+          <w:szCs w:val="24"/>
+        </w:rPr>
+        <w:t>)</w:t>
       </w:r>
       <w:r>
         <w:rPr>
@@ -18551,7 +18515,7 @@
                 <a:cs typeface="+mn-cs"/>
               </a:defRPr>
             </a:pPr>
-            <a:endParaRPr lang="id-ID"/>
+            <a:endParaRPr lang="en-US"/>
           </a:p>
         </c:txPr>
         <c:crossAx val="50981888"/>
@@ -18660,7 +18624,7 @@
                 <a:cs typeface="+mn-cs"/>
               </a:defRPr>
             </a:pPr>
-            <a:endParaRPr lang="id-ID"/>
+            <a:endParaRPr lang="en-US"/>
           </a:p>
         </c:txPr>
         <c:crossAx val="50980352"/>
@@ -18708,7 +18672,7 @@
       <a:pPr>
         <a:defRPr/>
       </a:pPr>
-      <a:endParaRPr lang="id-ID"/>
+      <a:endParaRPr lang="en-US"/>
     </a:p>
   </c:txPr>
   <c:externalData r:id="rId1">

</xml_diff>